<commit_message>
Subo los extendidos otra vez :)
</commit_message>
<xml_diff>
--- a/Actividades/ADA01006/CE11 (Reporte de perdida).docx
+++ b/Actividades/ADA01006/CE11 (Reporte de perdida).docx
@@ -1,6 +1,6 @@
 
 <file path=word/document.xml><?xml version="1.0" encoding="utf-8"?>
-<w:document xmlns:wpc="http://schemas.microsoft.com/office/word/2010/wordprocessingCanvas" xmlns:mc="http://schemas.openxmlformats.org/markup-compatibility/2006" xmlns:o="urn:schemas-microsoft-com:office:office" xmlns:r="http://schemas.openxmlformats.org/officeDocument/2006/relationships" xmlns:m="http://schemas.openxmlformats.org/officeDocument/2006/math" xmlns:v="urn:schemas-microsoft-com:vml" xmlns:wp14="http://schemas.microsoft.com/office/word/2010/wordprocessingDrawing" xmlns:wp="http://schemas.openxmlformats.org/drawingml/2006/wordprocessingDrawing" xmlns:w10="urn:schemas-microsoft-com:office:word" xmlns:w="http://schemas.openxmlformats.org/wordprocessingml/2006/main" xmlns:w14="http://schemas.microsoft.com/office/word/2010/wordml" xmlns:wpg="http://schemas.microsoft.com/office/word/2010/wordprocessingGroup" xmlns:wpi="http://schemas.microsoft.com/office/word/2010/wordprocessingInk" xmlns:wne="http://schemas.microsoft.com/office/word/2006/wordml" xmlns:wps="http://schemas.microsoft.com/office/word/2010/wordprocessingShape" mc:Ignorable="w14 wp14">
+<w:document xmlns:wpc="http://schemas.microsoft.com/office/word/2010/wordprocessingCanvas" xmlns:cx="http://schemas.microsoft.com/office/drawing/2014/chartex" xmlns:cx1="http://schemas.microsoft.com/office/drawing/2015/9/8/chartex" xmlns:cx2="http://schemas.microsoft.com/office/drawing/2015/10/21/chartex" xmlns:cx3="http://schemas.microsoft.com/office/drawing/2016/5/9/chartex" xmlns:cx4="http://schemas.microsoft.com/office/drawing/2016/5/10/chartex" xmlns:cx5="http://schemas.microsoft.com/office/drawing/2016/5/11/chartex" xmlns:cx6="http://schemas.microsoft.com/office/drawing/2016/5/12/chartex" xmlns:cx7="http://schemas.microsoft.com/office/drawing/2016/5/13/chartex" xmlns:cx8="http://schemas.microsoft.com/office/drawing/2016/5/14/chartex" xmlns:mc="http://schemas.openxmlformats.org/markup-compatibility/2006" xmlns:aink="http://schemas.microsoft.com/office/drawing/2016/ink" xmlns:am3d="http://schemas.microsoft.com/office/drawing/2017/model3d" xmlns:o="urn:schemas-microsoft-com:office:office" xmlns:r="http://schemas.openxmlformats.org/officeDocument/2006/relationships" xmlns:m="http://schemas.openxmlformats.org/officeDocument/2006/math" xmlns:v="urn:schemas-microsoft-com:vml" xmlns:wp14="http://schemas.microsoft.com/office/word/2010/wordprocessingDrawing" xmlns:wp="http://schemas.openxmlformats.org/drawingml/2006/wordprocessingDrawing" xmlns:w10="urn:schemas-microsoft-com:office:word" xmlns:w="http://schemas.openxmlformats.org/wordprocessingml/2006/main" xmlns:w14="http://schemas.microsoft.com/office/word/2010/wordml" xmlns:w15="http://schemas.microsoft.com/office/word/2012/wordml" xmlns:w16cid="http://schemas.microsoft.com/office/word/2016/wordml/cid" xmlns:w16se="http://schemas.microsoft.com/office/word/2015/wordml/symex" xmlns:wpg="http://schemas.microsoft.com/office/word/2010/wordprocessingGroup" xmlns:wpi="http://schemas.microsoft.com/office/word/2010/wordprocessingInk" xmlns:wne="http://schemas.microsoft.com/office/word/2006/wordml" xmlns:wps="http://schemas.microsoft.com/office/word/2010/wordprocessingShape" mc:Ignorable="w14 w15 w16se w16cid wp14">
   <w:body>
     <w:tbl>
       <w:tblPr>
@@ -52,7 +52,7 @@
                           </pic:cNvPicPr>
                         </pic:nvPicPr>
                         <pic:blipFill>
-                          <a:blip r:embed="rId8" cstate="print">
+                          <a:blip r:embed="rId7" cstate="print">
                             <a:extLst>
                               <a:ext uri="{28A0092B-C50C-407E-A947-70E740481C1C}">
                                 <a14:useLocalDpi xmlns:a14="http://schemas.microsoft.com/office/drawing/2010/main" val="0"/>
@@ -414,35 +414,7 @@
               <w:rPr>
                 <w:rFonts w:ascii="Times New Roman" w:hAnsi="Times New Roman" w:cs="Times New Roman"/>
               </w:rPr>
-              <w:t xml:space="preserve">El sistema permitirá realizar un reporte de Pérdida Total del Vehículo (en caso de incendio, robo, </w:t>
-            </w:r>
-            <w:proofErr w:type="spellStart"/>
-            <w:r>
-              <w:rPr>
-                <w:rFonts w:ascii="Times New Roman" w:hAnsi="Times New Roman" w:cs="Times New Roman"/>
-              </w:rPr>
-              <w:t>etc</w:t>
-            </w:r>
-            <w:proofErr w:type="spellEnd"/>
-            <w:r>
-              <w:rPr>
-                <w:rFonts w:ascii="Times New Roman" w:hAnsi="Times New Roman" w:cs="Times New Roman"/>
-              </w:rPr>
-              <w:t>), en la cual deberá fundamentar el motivo, el mismo tendrá fecha y hora en que ocurrió. Esto provocará que el vehículo sea extraído del lugar donde se encuentre dentro del patio y del lote que integraba. En conclusión, lo extrae de la cadena de fases que transita el vehículo para</w:t>
-            </w:r>
-            <w:bookmarkStart w:id="0" w:name="_GoBack"/>
-            <w:r>
-              <w:rPr>
-                <w:rFonts w:ascii="Times New Roman" w:hAnsi="Times New Roman" w:cs="Times New Roman"/>
-              </w:rPr>
-              <w:t xml:space="preserve"> </w:t>
-            </w:r>
-            <w:bookmarkEnd w:id="0"/>
-            <w:r>
-              <w:rPr>
-                <w:rFonts w:ascii="Times New Roman" w:hAnsi="Times New Roman" w:cs="Times New Roman"/>
-              </w:rPr>
-              <w:t>ser entregado al cliente. Estos reportes solo podrán ser realizado por los administradores</w:t>
+              <w:t>El sistema permitirá realizar un reporte de Pérdida Total del Vehículo (en caso de incendio, robo, etc), en la cual deberá fundamentar el motivo, el mismo tendrá fecha y hora en que ocurrió. Esto provocará que el vehículo sea extraído del lugar donde se encuentre dentro del patio y del lote que integraba. En conclusión, lo extrae de la cadena de fases que transita el vehículo para ser entregado al cliente. Estos reportes solo podrán ser realizado por los administradores</w:t>
             </w:r>
           </w:p>
           <w:p>
@@ -593,7 +565,6 @@
                 <w:szCs w:val="26"/>
               </w:rPr>
             </w:pPr>
-            <w:proofErr w:type="spellStart"/>
             <w:r>
               <w:rPr>
                 <w:rFonts w:ascii="Times New Roman" w:hAnsi="Times New Roman" w:cs="Times New Roman"/>
@@ -614,7 +585,6 @@
               </w:rPr>
               <w:t>s</w:t>
             </w:r>
-            <w:proofErr w:type="spellEnd"/>
             <w:r>
               <w:rPr>
                 <w:rFonts w:ascii="Times New Roman" w:hAnsi="Times New Roman" w:cs="Times New Roman"/>
@@ -623,29 +593,7 @@
                 <w:sz w:val="26"/>
                 <w:szCs w:val="26"/>
               </w:rPr>
-              <w:t xml:space="preserve"> y </w:t>
-            </w:r>
-            <w:proofErr w:type="spellStart"/>
-            <w:r>
-              <w:rPr>
-                <w:rFonts w:ascii="Times New Roman" w:hAnsi="Times New Roman" w:cs="Times New Roman"/>
-                <w:b/>
-                <w:color w:val="FFFFFF" w:themeColor="background1"/>
-                <w:sz w:val="26"/>
-                <w:szCs w:val="26"/>
-              </w:rPr>
-              <w:t>extends</w:t>
-            </w:r>
-            <w:proofErr w:type="spellEnd"/>
-            <w:r>
-              <w:rPr>
-                <w:rFonts w:ascii="Times New Roman" w:hAnsi="Times New Roman" w:cs="Times New Roman"/>
-                <w:b/>
-                <w:color w:val="FFFFFF" w:themeColor="background1"/>
-                <w:sz w:val="26"/>
-                <w:szCs w:val="26"/>
-              </w:rPr>
-              <w:t xml:space="preserve"> </w:t>
+              <w:t xml:space="preserve"> y extends </w:t>
             </w:r>
           </w:p>
         </w:tc>
@@ -661,33 +609,11 @@
                 <w:rFonts w:ascii="Times New Roman" w:hAnsi="Times New Roman" w:cs="Times New Roman"/>
               </w:rPr>
             </w:pPr>
-            <w:proofErr w:type="spellStart"/>
-            <w:r>
-              <w:rPr>
-                <w:rFonts w:ascii="Times New Roman" w:hAnsi="Times New Roman" w:cs="Times New Roman"/>
-              </w:rPr>
-              <w:t>Includes</w:t>
-            </w:r>
-            <w:proofErr w:type="spellEnd"/>
-            <w:r>
-              <w:rPr>
-                <w:rFonts w:ascii="Times New Roman" w:hAnsi="Times New Roman" w:cs="Times New Roman"/>
-              </w:rPr>
-              <w:t xml:space="preserve">: NO. </w:t>
-            </w:r>
-            <w:proofErr w:type="spellStart"/>
-            <w:r>
-              <w:rPr>
-                <w:rFonts w:ascii="Times New Roman" w:hAnsi="Times New Roman" w:cs="Times New Roman"/>
-              </w:rPr>
-              <w:t>Extends</w:t>
-            </w:r>
-            <w:proofErr w:type="spellEnd"/>
-            <w:r>
-              <w:rPr>
-                <w:rFonts w:ascii="Times New Roman" w:hAnsi="Times New Roman" w:cs="Times New Roman"/>
-              </w:rPr>
-              <w:t>: NO.</w:t>
+            <w:r>
+              <w:rPr>
+                <w:rFonts w:ascii="Times New Roman" w:hAnsi="Times New Roman" w:cs="Times New Roman"/>
+              </w:rPr>
+              <w:t>Includes: NO. Extends: NO.</w:t>
             </w:r>
           </w:p>
         </w:tc>
@@ -731,40 +657,23 @@
           </w:tcPr>
           <w:p>
             <w:pPr>
-              <w:rPr>
-                <w:rFonts w:ascii="Times New Roman" w:hAnsi="Times New Roman" w:cs="Times New Roman"/>
-              </w:rPr>
-            </w:pPr>
-            <w:r>
-              <w:rPr>
-                <w:rFonts w:ascii="Times New Roman" w:hAnsi="Times New Roman" w:cs="Times New Roman"/>
-              </w:rPr>
-              <w:t>Reporte de perdida</w:t>
-            </w:r>
-          </w:p>
-          <w:p>
-            <w:pPr>
-              <w:rPr>
-                <w:rFonts w:ascii="Times New Roman" w:hAnsi="Times New Roman" w:cs="Times New Roman"/>
-              </w:rPr>
-            </w:pPr>
-          </w:p>
-          <w:p>
-            <w:pPr>
               <w:pStyle w:val="Prrafodelista"/>
               <w:numPr>
                 <w:ilvl w:val="0"/>
-                <w:numId w:val="3"/>
+                <w:numId w:val="7"/>
               </w:numPr>
-              <w:rPr>
-                <w:rFonts w:ascii="Times New Roman" w:hAnsi="Times New Roman" w:cs="Times New Roman"/>
-              </w:rPr>
-            </w:pPr>
-            <w:r>
-              <w:rPr>
-                <w:rFonts w:ascii="Times New Roman" w:hAnsi="Times New Roman" w:cs="Times New Roman"/>
-              </w:rPr>
-              <w:t>Sistema: Verifica que el usuario sea un administrador</w:t>
+            </w:pPr>
+            <w:r>
+              <w:t>S</w:t>
+            </w:r>
+            <w:r>
+              <w:t>istema</w:t>
+            </w:r>
+            <w:r>
+              <w:t>:</w:t>
+            </w:r>
+            <w:r>
+              <w:t xml:space="preserve"> verifica que el usuario sea un administrador </w:t>
             </w:r>
           </w:p>
           <w:p>
@@ -772,17 +681,14 @@
               <w:pStyle w:val="Prrafodelista"/>
               <w:numPr>
                 <w:ilvl w:val="0"/>
-                <w:numId w:val="3"/>
+                <w:numId w:val="7"/>
               </w:numPr>
-              <w:rPr>
-                <w:rFonts w:ascii="Times New Roman" w:hAnsi="Times New Roman" w:cs="Times New Roman"/>
-              </w:rPr>
-            </w:pPr>
-            <w:r>
-              <w:rPr>
-                <w:rFonts w:ascii="Times New Roman" w:hAnsi="Times New Roman" w:cs="Times New Roman"/>
-              </w:rPr>
-              <w:t>Sistema: Ingresa al panel de creación de informes de daños</w:t>
+            </w:pPr>
+            <w:r>
+              <w:t xml:space="preserve">Usuario: </w:t>
+            </w:r>
+            <w:r>
+              <w:t xml:space="preserve">Al ingresar al panel de creación de informe de daños, el tipo de informe que se elegirá será total. </w:t>
             </w:r>
           </w:p>
           <w:p>
@@ -790,23 +696,14 @@
               <w:pStyle w:val="Prrafodelista"/>
               <w:numPr>
                 <w:ilvl w:val="0"/>
-                <w:numId w:val="3"/>
+                <w:numId w:val="7"/>
               </w:numPr>
-              <w:rPr>
-                <w:rFonts w:ascii="Times New Roman" w:hAnsi="Times New Roman" w:cs="Times New Roman"/>
-              </w:rPr>
-            </w:pPr>
-            <w:r>
-              <w:rPr>
-                <w:rFonts w:ascii="Times New Roman" w:hAnsi="Times New Roman" w:cs="Times New Roman"/>
-              </w:rPr>
-              <w:t xml:space="preserve">Usuario: </w:t>
-            </w:r>
-            <w:r>
-              <w:rPr>
-                <w:rFonts w:ascii="Times New Roman" w:hAnsi="Times New Roman" w:cs="Times New Roman"/>
-              </w:rPr>
-              <w:t>Ingresa datos del vehículo al cual se le realizara el reporte</w:t>
+            </w:pPr>
+            <w:r>
+              <w:t>Usuario:</w:t>
+            </w:r>
+            <w:r>
+              <w:t xml:space="preserve"> Creará el informe que describirá el daño que causa la perdida de vehículo. </w:t>
             </w:r>
           </w:p>
           <w:p>
@@ -814,17 +711,14 @@
               <w:pStyle w:val="Prrafodelista"/>
               <w:numPr>
                 <w:ilvl w:val="0"/>
-                <w:numId w:val="3"/>
+                <w:numId w:val="7"/>
               </w:numPr>
-              <w:rPr>
-                <w:rFonts w:ascii="Times New Roman" w:hAnsi="Times New Roman" w:cs="Times New Roman"/>
-              </w:rPr>
-            </w:pPr>
-            <w:r>
-              <w:rPr>
-                <w:rFonts w:ascii="Times New Roman" w:hAnsi="Times New Roman" w:cs="Times New Roman"/>
-              </w:rPr>
-              <w:t>Sistema: Verifica que los datos sean válidos</w:t>
+            </w:pPr>
+            <w:r>
+              <w:t xml:space="preserve">Sistema: </w:t>
+            </w:r>
+            <w:r>
+              <w:t>Cargara su informe y los posteriores registros si es necesario.</w:t>
             </w:r>
           </w:p>
           <w:p>
@@ -832,17 +726,17 @@
               <w:pStyle w:val="Prrafodelista"/>
               <w:numPr>
                 <w:ilvl w:val="0"/>
-                <w:numId w:val="3"/>
+                <w:numId w:val="7"/>
               </w:numPr>
-              <w:rPr>
-                <w:rFonts w:ascii="Times New Roman" w:hAnsi="Times New Roman" w:cs="Times New Roman"/>
-              </w:rPr>
-            </w:pPr>
-            <w:r>
-              <w:rPr>
-                <w:rFonts w:ascii="Times New Roman" w:hAnsi="Times New Roman" w:cs="Times New Roman"/>
-              </w:rPr>
-              <w:t>Usuario: Realiza el reporte</w:t>
+            </w:pPr>
+            <w:r>
+              <w:t>Sistema</w:t>
+            </w:r>
+            <w:r>
+              <w:t>:</w:t>
+            </w:r>
+            <w:r>
+              <w:t xml:space="preserve"> crea el informe de daños</w:t>
             </w:r>
           </w:p>
           <w:p>
@@ -850,36 +744,30 @@
               <w:pStyle w:val="Prrafodelista"/>
               <w:numPr>
                 <w:ilvl w:val="0"/>
-                <w:numId w:val="3"/>
+                <w:numId w:val="7"/>
               </w:numPr>
-              <w:rPr>
-                <w:rFonts w:ascii="Times New Roman" w:hAnsi="Times New Roman" w:cs="Times New Roman"/>
-              </w:rPr>
-            </w:pPr>
-            <w:r>
-              <w:rPr>
-                <w:rFonts w:ascii="Times New Roman" w:hAnsi="Times New Roman" w:cs="Times New Roman"/>
-              </w:rPr>
-              <w:t>Sistema: Crea el informe de perdidas</w:t>
-            </w:r>
-          </w:p>
-          <w:p>
-            <w:pPr>
-              <w:pStyle w:val="Prrafodelista"/>
-              <w:numPr>
-                <w:ilvl w:val="0"/>
-                <w:numId w:val="3"/>
-              </w:numPr>
-              <w:rPr>
-                <w:rFonts w:ascii="Times New Roman" w:hAnsi="Times New Roman" w:cs="Times New Roman"/>
-              </w:rPr>
-            </w:pPr>
-            <w:r>
-              <w:rPr>
-                <w:rFonts w:ascii="Times New Roman" w:hAnsi="Times New Roman" w:cs="Times New Roman"/>
-              </w:rPr>
-              <w:t>Sistema: Crear una baja para el vehículo</w:t>
-            </w:r>
+            </w:pPr>
+            <w:r>
+              <w:t>Sistema</w:t>
+            </w:r>
+            <w:r>
+              <w:t>:</w:t>
+            </w:r>
+            <w:r>
+              <w:t xml:space="preserve"> crea</w:t>
+            </w:r>
+            <w:bookmarkStart w:id="0" w:name="_GoBack"/>
+            <w:bookmarkEnd w:id="0"/>
+            <w:r>
+              <w:t xml:space="preserve"> una baja para el vehículo  </w:t>
+            </w:r>
+          </w:p>
+          <w:p>
+            <w:pPr>
+              <w:rPr>
+                <w:rFonts w:ascii="Times New Roman" w:hAnsi="Times New Roman" w:cs="Times New Roman"/>
+              </w:rPr>
+            </w:pPr>
           </w:p>
         </w:tc>
       </w:tr>
@@ -1103,9 +991,9 @@
       </w:pPr>
     </w:p>
     <w:sectPr>
-      <w:headerReference w:type="even" r:id="rId9"/>
-      <w:headerReference w:type="default" r:id="rId10"/>
-      <w:headerReference w:type="first" r:id="rId11"/>
+      <w:headerReference w:type="even" r:id="rId8"/>
+      <w:headerReference w:type="default" r:id="rId9"/>
+      <w:headerReference w:type="first" r:id="rId10"/>
       <w:pgSz w:w="11906" w:h="16838"/>
       <w:pgMar w:top="720" w:right="720" w:bottom="720" w:left="720" w:header="708" w:footer="708" w:gutter="0"/>
       <w:cols w:space="708"/>
@@ -1116,7 +1004,7 @@
 </file>
 
 <file path=word/endnotes.xml><?xml version="1.0" encoding="utf-8"?>
-<w:endnotes xmlns:wpc="http://schemas.microsoft.com/office/word/2010/wordprocessingCanvas" xmlns:mc="http://schemas.openxmlformats.org/markup-compatibility/2006" xmlns:o="urn:schemas-microsoft-com:office:office" xmlns:r="http://schemas.openxmlformats.org/officeDocument/2006/relationships" xmlns:m="http://schemas.openxmlformats.org/officeDocument/2006/math" xmlns:v="urn:schemas-microsoft-com:vml" xmlns:wp14="http://schemas.microsoft.com/office/word/2010/wordprocessingDrawing" xmlns:wp="http://schemas.openxmlformats.org/drawingml/2006/wordprocessingDrawing" xmlns:w10="urn:schemas-microsoft-com:office:word" xmlns:w="http://schemas.openxmlformats.org/wordprocessingml/2006/main" xmlns:w14="http://schemas.microsoft.com/office/word/2010/wordml" xmlns:wpg="http://schemas.microsoft.com/office/word/2010/wordprocessingGroup" xmlns:wpi="http://schemas.microsoft.com/office/word/2010/wordprocessingInk" xmlns:wne="http://schemas.microsoft.com/office/word/2006/wordml" xmlns:wps="http://schemas.microsoft.com/office/word/2010/wordprocessingShape" mc:Ignorable="w14 wp14">
+<w:endnotes xmlns:wpc="http://schemas.microsoft.com/office/word/2010/wordprocessingCanvas" xmlns:cx="http://schemas.microsoft.com/office/drawing/2014/chartex" xmlns:cx1="http://schemas.microsoft.com/office/drawing/2015/9/8/chartex" xmlns:cx2="http://schemas.microsoft.com/office/drawing/2015/10/21/chartex" xmlns:cx3="http://schemas.microsoft.com/office/drawing/2016/5/9/chartex" xmlns:cx4="http://schemas.microsoft.com/office/drawing/2016/5/10/chartex" xmlns:cx5="http://schemas.microsoft.com/office/drawing/2016/5/11/chartex" xmlns:cx6="http://schemas.microsoft.com/office/drawing/2016/5/12/chartex" xmlns:cx7="http://schemas.microsoft.com/office/drawing/2016/5/13/chartex" xmlns:cx8="http://schemas.microsoft.com/office/drawing/2016/5/14/chartex" xmlns:mc="http://schemas.openxmlformats.org/markup-compatibility/2006" xmlns:aink="http://schemas.microsoft.com/office/drawing/2016/ink" xmlns:am3d="http://schemas.microsoft.com/office/drawing/2017/model3d" xmlns:o="urn:schemas-microsoft-com:office:office" xmlns:r="http://schemas.openxmlformats.org/officeDocument/2006/relationships" xmlns:m="http://schemas.openxmlformats.org/officeDocument/2006/math" xmlns:v="urn:schemas-microsoft-com:vml" xmlns:wp14="http://schemas.microsoft.com/office/word/2010/wordprocessingDrawing" xmlns:wp="http://schemas.openxmlformats.org/drawingml/2006/wordprocessingDrawing" xmlns:w10="urn:schemas-microsoft-com:office:word" xmlns:w="http://schemas.openxmlformats.org/wordprocessingml/2006/main" xmlns:w14="http://schemas.microsoft.com/office/word/2010/wordml" xmlns:w15="http://schemas.microsoft.com/office/word/2012/wordml" xmlns:w16cid="http://schemas.microsoft.com/office/word/2016/wordml/cid" xmlns:w16se="http://schemas.microsoft.com/office/word/2015/wordml/symex" xmlns:wpg="http://schemas.microsoft.com/office/word/2010/wordprocessingGroup" xmlns:wpi="http://schemas.microsoft.com/office/word/2010/wordprocessingInk" xmlns:wne="http://schemas.microsoft.com/office/word/2006/wordml" xmlns:wps="http://schemas.microsoft.com/office/word/2010/wordprocessingShape" mc:Ignorable="w14 w15 w16se w16cid wp14">
   <w:endnote w:type="separator" w:id="-1">
     <w:p>
       <w:pPr>
@@ -1141,7 +1029,7 @@
 </file>
 
 <file path=word/footnotes.xml><?xml version="1.0" encoding="utf-8"?>
-<w:footnotes xmlns:wpc="http://schemas.microsoft.com/office/word/2010/wordprocessingCanvas" xmlns:mc="http://schemas.openxmlformats.org/markup-compatibility/2006" xmlns:o="urn:schemas-microsoft-com:office:office" xmlns:r="http://schemas.openxmlformats.org/officeDocument/2006/relationships" xmlns:m="http://schemas.openxmlformats.org/officeDocument/2006/math" xmlns:v="urn:schemas-microsoft-com:vml" xmlns:wp14="http://schemas.microsoft.com/office/word/2010/wordprocessingDrawing" xmlns:wp="http://schemas.openxmlformats.org/drawingml/2006/wordprocessingDrawing" xmlns:w10="urn:schemas-microsoft-com:office:word" xmlns:w="http://schemas.openxmlformats.org/wordprocessingml/2006/main" xmlns:w14="http://schemas.microsoft.com/office/word/2010/wordml" xmlns:wpg="http://schemas.microsoft.com/office/word/2010/wordprocessingGroup" xmlns:wpi="http://schemas.microsoft.com/office/word/2010/wordprocessingInk" xmlns:wne="http://schemas.microsoft.com/office/word/2006/wordml" xmlns:wps="http://schemas.microsoft.com/office/word/2010/wordprocessingShape" mc:Ignorable="w14 wp14">
+<w:footnotes xmlns:wpc="http://schemas.microsoft.com/office/word/2010/wordprocessingCanvas" xmlns:cx="http://schemas.microsoft.com/office/drawing/2014/chartex" xmlns:cx1="http://schemas.microsoft.com/office/drawing/2015/9/8/chartex" xmlns:cx2="http://schemas.microsoft.com/office/drawing/2015/10/21/chartex" xmlns:cx3="http://schemas.microsoft.com/office/drawing/2016/5/9/chartex" xmlns:cx4="http://schemas.microsoft.com/office/drawing/2016/5/10/chartex" xmlns:cx5="http://schemas.microsoft.com/office/drawing/2016/5/11/chartex" xmlns:cx6="http://schemas.microsoft.com/office/drawing/2016/5/12/chartex" xmlns:cx7="http://schemas.microsoft.com/office/drawing/2016/5/13/chartex" xmlns:cx8="http://schemas.microsoft.com/office/drawing/2016/5/14/chartex" xmlns:mc="http://schemas.openxmlformats.org/markup-compatibility/2006" xmlns:aink="http://schemas.microsoft.com/office/drawing/2016/ink" xmlns:am3d="http://schemas.microsoft.com/office/drawing/2017/model3d" xmlns:o="urn:schemas-microsoft-com:office:office" xmlns:r="http://schemas.openxmlformats.org/officeDocument/2006/relationships" xmlns:m="http://schemas.openxmlformats.org/officeDocument/2006/math" xmlns:v="urn:schemas-microsoft-com:vml" xmlns:wp14="http://schemas.microsoft.com/office/word/2010/wordprocessingDrawing" xmlns:wp="http://schemas.openxmlformats.org/drawingml/2006/wordprocessingDrawing" xmlns:w10="urn:schemas-microsoft-com:office:word" xmlns:w="http://schemas.openxmlformats.org/wordprocessingml/2006/main" xmlns:w14="http://schemas.microsoft.com/office/word/2010/wordml" xmlns:w15="http://schemas.microsoft.com/office/word/2012/wordml" xmlns:w16cid="http://schemas.microsoft.com/office/word/2016/wordml/cid" xmlns:w16se="http://schemas.microsoft.com/office/word/2015/wordml/symex" xmlns:wpg="http://schemas.microsoft.com/office/word/2010/wordprocessingGroup" xmlns:wpi="http://schemas.microsoft.com/office/word/2010/wordprocessingInk" xmlns:wne="http://schemas.microsoft.com/office/word/2006/wordml" xmlns:wps="http://schemas.microsoft.com/office/word/2010/wordprocessingShape" mc:Ignorable="w14 w15 w16se w16cid wp14">
   <w:footnote w:type="separator" w:id="-1">
     <w:p>
       <w:pPr>
@@ -1166,7 +1054,7 @@
 </file>
 
 <file path=word/header1.xml><?xml version="1.0" encoding="utf-8"?>
-<w:hdr xmlns:wpc="http://schemas.microsoft.com/office/word/2010/wordprocessingCanvas" xmlns:mc="http://schemas.openxmlformats.org/markup-compatibility/2006" xmlns:o="urn:schemas-microsoft-com:office:office" xmlns:r="http://schemas.openxmlformats.org/officeDocument/2006/relationships" xmlns:m="http://schemas.openxmlformats.org/officeDocument/2006/math" xmlns:v="urn:schemas-microsoft-com:vml" xmlns:wp14="http://schemas.microsoft.com/office/word/2010/wordprocessingDrawing" xmlns:wp="http://schemas.openxmlformats.org/drawingml/2006/wordprocessingDrawing" xmlns:w10="urn:schemas-microsoft-com:office:word" xmlns:w="http://schemas.openxmlformats.org/wordprocessingml/2006/main" xmlns:w14="http://schemas.microsoft.com/office/word/2010/wordml" xmlns:wpg="http://schemas.microsoft.com/office/word/2010/wordprocessingGroup" xmlns:wpi="http://schemas.microsoft.com/office/word/2010/wordprocessingInk" xmlns:wne="http://schemas.microsoft.com/office/word/2006/wordml" xmlns:wps="http://schemas.microsoft.com/office/word/2010/wordprocessingShape" mc:Ignorable="w14 wp14">
+<w:hdr xmlns:wpc="http://schemas.microsoft.com/office/word/2010/wordprocessingCanvas" xmlns:cx="http://schemas.microsoft.com/office/drawing/2014/chartex" xmlns:cx1="http://schemas.microsoft.com/office/drawing/2015/9/8/chartex" xmlns:cx2="http://schemas.microsoft.com/office/drawing/2015/10/21/chartex" xmlns:cx3="http://schemas.microsoft.com/office/drawing/2016/5/9/chartex" xmlns:cx4="http://schemas.microsoft.com/office/drawing/2016/5/10/chartex" xmlns:cx5="http://schemas.microsoft.com/office/drawing/2016/5/11/chartex" xmlns:cx6="http://schemas.microsoft.com/office/drawing/2016/5/12/chartex" xmlns:cx7="http://schemas.microsoft.com/office/drawing/2016/5/13/chartex" xmlns:cx8="http://schemas.microsoft.com/office/drawing/2016/5/14/chartex" xmlns:mc="http://schemas.openxmlformats.org/markup-compatibility/2006" xmlns:aink="http://schemas.microsoft.com/office/drawing/2016/ink" xmlns:am3d="http://schemas.microsoft.com/office/drawing/2017/model3d" xmlns:o="urn:schemas-microsoft-com:office:office" xmlns:r="http://schemas.openxmlformats.org/officeDocument/2006/relationships" xmlns:m="http://schemas.openxmlformats.org/officeDocument/2006/math" xmlns:v="urn:schemas-microsoft-com:vml" xmlns:wp14="http://schemas.microsoft.com/office/word/2010/wordprocessingDrawing" xmlns:wp="http://schemas.openxmlformats.org/drawingml/2006/wordprocessingDrawing" xmlns:w10="urn:schemas-microsoft-com:office:word" xmlns:w="http://schemas.openxmlformats.org/wordprocessingml/2006/main" xmlns:w14="http://schemas.microsoft.com/office/word/2010/wordml" xmlns:w15="http://schemas.microsoft.com/office/word/2012/wordml" xmlns:w16cid="http://schemas.microsoft.com/office/word/2016/wordml/cid" xmlns:w16se="http://schemas.microsoft.com/office/word/2015/wordml/symex" xmlns:wpg="http://schemas.microsoft.com/office/word/2010/wordprocessingGroup" xmlns:wpi="http://schemas.microsoft.com/office/word/2010/wordprocessingInk" xmlns:wne="http://schemas.microsoft.com/office/word/2006/wordml" xmlns:wps="http://schemas.microsoft.com/office/word/2010/wordprocessingShape" mc:Ignorable="w14 w15 w16se w16cid wp14">
   <w:p>
     <w:pPr>
       <w:pStyle w:val="Encabezado"/>
@@ -1207,7 +1095,7 @@
 </file>
 
 <file path=word/header2.xml><?xml version="1.0" encoding="utf-8"?>
-<w:hdr xmlns:wpc="http://schemas.microsoft.com/office/word/2010/wordprocessingCanvas" xmlns:mc="http://schemas.openxmlformats.org/markup-compatibility/2006" xmlns:o="urn:schemas-microsoft-com:office:office" xmlns:r="http://schemas.openxmlformats.org/officeDocument/2006/relationships" xmlns:m="http://schemas.openxmlformats.org/officeDocument/2006/math" xmlns:v="urn:schemas-microsoft-com:vml" xmlns:wp14="http://schemas.microsoft.com/office/word/2010/wordprocessingDrawing" xmlns:wp="http://schemas.openxmlformats.org/drawingml/2006/wordprocessingDrawing" xmlns:w10="urn:schemas-microsoft-com:office:word" xmlns:w="http://schemas.openxmlformats.org/wordprocessingml/2006/main" xmlns:w14="http://schemas.microsoft.com/office/word/2010/wordml" xmlns:wpg="http://schemas.microsoft.com/office/word/2010/wordprocessingGroup" xmlns:wpi="http://schemas.microsoft.com/office/word/2010/wordprocessingInk" xmlns:wne="http://schemas.microsoft.com/office/word/2006/wordml" xmlns:wps="http://schemas.microsoft.com/office/word/2010/wordprocessingShape" mc:Ignorable="w14 wp14">
+<w:hdr xmlns:wpc="http://schemas.microsoft.com/office/word/2010/wordprocessingCanvas" xmlns:cx="http://schemas.microsoft.com/office/drawing/2014/chartex" xmlns:cx1="http://schemas.microsoft.com/office/drawing/2015/9/8/chartex" xmlns:cx2="http://schemas.microsoft.com/office/drawing/2015/10/21/chartex" xmlns:cx3="http://schemas.microsoft.com/office/drawing/2016/5/9/chartex" xmlns:cx4="http://schemas.microsoft.com/office/drawing/2016/5/10/chartex" xmlns:cx5="http://schemas.microsoft.com/office/drawing/2016/5/11/chartex" xmlns:cx6="http://schemas.microsoft.com/office/drawing/2016/5/12/chartex" xmlns:cx7="http://schemas.microsoft.com/office/drawing/2016/5/13/chartex" xmlns:cx8="http://schemas.microsoft.com/office/drawing/2016/5/14/chartex" xmlns:mc="http://schemas.openxmlformats.org/markup-compatibility/2006" xmlns:aink="http://schemas.microsoft.com/office/drawing/2016/ink" xmlns:am3d="http://schemas.microsoft.com/office/drawing/2017/model3d" xmlns:o="urn:schemas-microsoft-com:office:office" xmlns:r="http://schemas.openxmlformats.org/officeDocument/2006/relationships" xmlns:m="http://schemas.openxmlformats.org/officeDocument/2006/math" xmlns:v="urn:schemas-microsoft-com:vml" xmlns:wp14="http://schemas.microsoft.com/office/word/2010/wordprocessingDrawing" xmlns:wp="http://schemas.openxmlformats.org/drawingml/2006/wordprocessingDrawing" xmlns:w10="urn:schemas-microsoft-com:office:word" xmlns:w="http://schemas.openxmlformats.org/wordprocessingml/2006/main" xmlns:w14="http://schemas.microsoft.com/office/word/2010/wordml" xmlns:w15="http://schemas.microsoft.com/office/word/2012/wordml" xmlns:w16cid="http://schemas.microsoft.com/office/word/2016/wordml/cid" xmlns:w16se="http://schemas.microsoft.com/office/word/2015/wordml/symex" xmlns:wpg="http://schemas.microsoft.com/office/word/2010/wordprocessingGroup" xmlns:wpi="http://schemas.microsoft.com/office/word/2010/wordprocessingInk" xmlns:wne="http://schemas.microsoft.com/office/word/2006/wordml" xmlns:wps="http://schemas.microsoft.com/office/word/2010/wordprocessingShape" mc:Ignorable="w14 w15 w16se w16cid wp14">
   <w:p>
     <w:pPr>
       <w:pStyle w:val="Encabezado"/>
@@ -1248,7 +1136,7 @@
 </file>
 
 <file path=word/header3.xml><?xml version="1.0" encoding="utf-8"?>
-<w:hdr xmlns:wpc="http://schemas.microsoft.com/office/word/2010/wordprocessingCanvas" xmlns:mc="http://schemas.openxmlformats.org/markup-compatibility/2006" xmlns:o="urn:schemas-microsoft-com:office:office" xmlns:r="http://schemas.openxmlformats.org/officeDocument/2006/relationships" xmlns:m="http://schemas.openxmlformats.org/officeDocument/2006/math" xmlns:v="urn:schemas-microsoft-com:vml" xmlns:wp14="http://schemas.microsoft.com/office/word/2010/wordprocessingDrawing" xmlns:wp="http://schemas.openxmlformats.org/drawingml/2006/wordprocessingDrawing" xmlns:w10="urn:schemas-microsoft-com:office:word" xmlns:w="http://schemas.openxmlformats.org/wordprocessingml/2006/main" xmlns:w14="http://schemas.microsoft.com/office/word/2010/wordml" xmlns:wpg="http://schemas.microsoft.com/office/word/2010/wordprocessingGroup" xmlns:wpi="http://schemas.microsoft.com/office/word/2010/wordprocessingInk" xmlns:wne="http://schemas.microsoft.com/office/word/2006/wordml" xmlns:wps="http://schemas.microsoft.com/office/word/2010/wordprocessingShape" mc:Ignorable="w14 wp14">
+<w:hdr xmlns:wpc="http://schemas.microsoft.com/office/word/2010/wordprocessingCanvas" xmlns:cx="http://schemas.microsoft.com/office/drawing/2014/chartex" xmlns:cx1="http://schemas.microsoft.com/office/drawing/2015/9/8/chartex" xmlns:cx2="http://schemas.microsoft.com/office/drawing/2015/10/21/chartex" xmlns:cx3="http://schemas.microsoft.com/office/drawing/2016/5/9/chartex" xmlns:cx4="http://schemas.microsoft.com/office/drawing/2016/5/10/chartex" xmlns:cx5="http://schemas.microsoft.com/office/drawing/2016/5/11/chartex" xmlns:cx6="http://schemas.microsoft.com/office/drawing/2016/5/12/chartex" xmlns:cx7="http://schemas.microsoft.com/office/drawing/2016/5/13/chartex" xmlns:cx8="http://schemas.microsoft.com/office/drawing/2016/5/14/chartex" xmlns:mc="http://schemas.openxmlformats.org/markup-compatibility/2006" xmlns:aink="http://schemas.microsoft.com/office/drawing/2016/ink" xmlns:am3d="http://schemas.microsoft.com/office/drawing/2017/model3d" xmlns:o="urn:schemas-microsoft-com:office:office" xmlns:r="http://schemas.openxmlformats.org/officeDocument/2006/relationships" xmlns:m="http://schemas.openxmlformats.org/officeDocument/2006/math" xmlns:v="urn:schemas-microsoft-com:vml" xmlns:wp14="http://schemas.microsoft.com/office/word/2010/wordprocessingDrawing" xmlns:wp="http://schemas.openxmlformats.org/drawingml/2006/wordprocessingDrawing" xmlns:w10="urn:schemas-microsoft-com:office:word" xmlns:w="http://schemas.openxmlformats.org/wordprocessingml/2006/main" xmlns:w14="http://schemas.microsoft.com/office/word/2010/wordml" xmlns:w15="http://schemas.microsoft.com/office/word/2012/wordml" xmlns:w16cid="http://schemas.microsoft.com/office/word/2016/wordml/cid" xmlns:w16se="http://schemas.microsoft.com/office/word/2015/wordml/symex" xmlns:wpg="http://schemas.microsoft.com/office/word/2010/wordprocessingGroup" xmlns:wpi="http://schemas.microsoft.com/office/word/2010/wordprocessingInk" xmlns:wne="http://schemas.microsoft.com/office/word/2006/wordml" xmlns:wps="http://schemas.microsoft.com/office/word/2010/wordprocessingShape" mc:Ignorable="w14 w15 w16se w16cid wp14">
   <w:p>
     <w:pPr>
       <w:pStyle w:val="Encabezado"/>
@@ -1289,8 +1177,8 @@
 </file>
 
 <file path=word/numbering.xml><?xml version="1.0" encoding="utf-8"?>
-<w:numbering xmlns:wpc="http://schemas.microsoft.com/office/word/2010/wordprocessingCanvas" xmlns:mc="http://schemas.openxmlformats.org/markup-compatibility/2006" xmlns:o="urn:schemas-microsoft-com:office:office" xmlns:r="http://schemas.openxmlformats.org/officeDocument/2006/relationships" xmlns:m="http://schemas.openxmlformats.org/officeDocument/2006/math" xmlns:v="urn:schemas-microsoft-com:vml" xmlns:wp14="http://schemas.microsoft.com/office/word/2010/wordprocessingDrawing" xmlns:wp="http://schemas.openxmlformats.org/drawingml/2006/wordprocessingDrawing" xmlns:w10="urn:schemas-microsoft-com:office:word" xmlns:w="http://schemas.openxmlformats.org/wordprocessingml/2006/main" xmlns:w14="http://schemas.microsoft.com/office/word/2010/wordml" xmlns:wpg="http://schemas.microsoft.com/office/word/2010/wordprocessingGroup" xmlns:wpi="http://schemas.microsoft.com/office/word/2010/wordprocessingInk" xmlns:wne="http://schemas.microsoft.com/office/word/2006/wordml" xmlns:wps="http://schemas.microsoft.com/office/word/2010/wordprocessingShape" mc:Ignorable="w14 wp14">
-  <w:abstractNum w:abstractNumId="0">
+<w:numbering xmlns:wpc="http://schemas.microsoft.com/office/word/2010/wordprocessingCanvas" xmlns:cx="http://schemas.microsoft.com/office/drawing/2014/chartex" xmlns:cx1="http://schemas.microsoft.com/office/drawing/2015/9/8/chartex" xmlns:cx2="http://schemas.microsoft.com/office/drawing/2015/10/21/chartex" xmlns:cx3="http://schemas.microsoft.com/office/drawing/2016/5/9/chartex" xmlns:cx4="http://schemas.microsoft.com/office/drawing/2016/5/10/chartex" xmlns:cx5="http://schemas.microsoft.com/office/drawing/2016/5/11/chartex" xmlns:cx6="http://schemas.microsoft.com/office/drawing/2016/5/12/chartex" xmlns:cx7="http://schemas.microsoft.com/office/drawing/2016/5/13/chartex" xmlns:cx8="http://schemas.microsoft.com/office/drawing/2016/5/14/chartex" xmlns:mc="http://schemas.openxmlformats.org/markup-compatibility/2006" xmlns:aink="http://schemas.microsoft.com/office/drawing/2016/ink" xmlns:am3d="http://schemas.microsoft.com/office/drawing/2017/model3d" xmlns:o="urn:schemas-microsoft-com:office:office" xmlns:r="http://schemas.openxmlformats.org/officeDocument/2006/relationships" xmlns:m="http://schemas.openxmlformats.org/officeDocument/2006/math" xmlns:v="urn:schemas-microsoft-com:vml" xmlns:wp14="http://schemas.microsoft.com/office/word/2010/wordprocessingDrawing" xmlns:wp="http://schemas.openxmlformats.org/drawingml/2006/wordprocessingDrawing" xmlns:w10="urn:schemas-microsoft-com:office:word" xmlns:w="http://schemas.openxmlformats.org/wordprocessingml/2006/main" xmlns:w14="http://schemas.microsoft.com/office/word/2010/wordml" xmlns:w15="http://schemas.microsoft.com/office/word/2012/wordml" xmlns:w16cid="http://schemas.microsoft.com/office/word/2016/wordml/cid" xmlns:w16se="http://schemas.microsoft.com/office/word/2015/wordml/symex" xmlns:wpg="http://schemas.microsoft.com/office/word/2010/wordprocessingGroup" xmlns:wpi="http://schemas.microsoft.com/office/word/2010/wordprocessingInk" xmlns:wne="http://schemas.microsoft.com/office/word/2006/wordml" xmlns:wps="http://schemas.microsoft.com/office/word/2010/wordprocessingShape" mc:Ignorable="w14 w15 w16se w16cid wp14">
+  <w:abstractNum w:abstractNumId="0" w15:restartNumberingAfterBreak="0">
     <w:nsid w:val="0ED12AE5"/>
     <w:multiLevelType w:val="hybridMultilevel"/>
     <w:tmpl w:val="8AE4BD86"/>
@@ -1379,7 +1267,7 @@
       </w:pPr>
     </w:lvl>
   </w:abstractNum>
-  <w:abstractNum w:abstractNumId="1">
+  <w:abstractNum w:abstractNumId="1" w15:restartNumberingAfterBreak="0">
     <w:nsid w:val="140D73CC"/>
     <w:multiLevelType w:val="hybridMultilevel"/>
     <w:tmpl w:val="782A62D6"/>
@@ -1468,7 +1356,7 @@
       </w:pPr>
     </w:lvl>
   </w:abstractNum>
-  <w:abstractNum w:abstractNumId="2">
+  <w:abstractNum w:abstractNumId="2" w15:restartNumberingAfterBreak="0">
     <w:nsid w:val="395E103A"/>
     <w:multiLevelType w:val="hybridMultilevel"/>
     <w:tmpl w:val="E89EB6D6"/>
@@ -1554,7 +1442,93 @@
       </w:pPr>
     </w:lvl>
   </w:abstractNum>
-  <w:abstractNum w:abstractNumId="3">
+  <w:abstractNum w:abstractNumId="3" w15:restartNumberingAfterBreak="0">
+    <w:nsid w:val="39BD4230"/>
+    <w:multiLevelType w:val="hybridMultilevel"/>
+    <w:tmpl w:val="B55E776A"/>
+    <w:lvl w:ilvl="0" w:tplc="0C0A000F">
+      <w:start w:val="1"/>
+      <w:numFmt w:val="decimal"/>
+      <w:lvlText w:val="%1."/>
+      <w:lvlJc w:val="left"/>
+      <w:pPr>
+        <w:ind w:left="720" w:hanging="360"/>
+      </w:pPr>
+    </w:lvl>
+    <w:lvl w:ilvl="1" w:tplc="0C0A0019" w:tentative="1">
+      <w:start w:val="1"/>
+      <w:numFmt w:val="lowerLetter"/>
+      <w:lvlText w:val="%2."/>
+      <w:lvlJc w:val="left"/>
+      <w:pPr>
+        <w:ind w:left="1440" w:hanging="360"/>
+      </w:pPr>
+    </w:lvl>
+    <w:lvl w:ilvl="2" w:tplc="0C0A001B" w:tentative="1">
+      <w:start w:val="1"/>
+      <w:numFmt w:val="lowerRoman"/>
+      <w:lvlText w:val="%3."/>
+      <w:lvlJc w:val="right"/>
+      <w:pPr>
+        <w:ind w:left="2160" w:hanging="180"/>
+      </w:pPr>
+    </w:lvl>
+    <w:lvl w:ilvl="3" w:tplc="0C0A000F" w:tentative="1">
+      <w:start w:val="1"/>
+      <w:numFmt w:val="decimal"/>
+      <w:lvlText w:val="%4."/>
+      <w:lvlJc w:val="left"/>
+      <w:pPr>
+        <w:ind w:left="2880" w:hanging="360"/>
+      </w:pPr>
+    </w:lvl>
+    <w:lvl w:ilvl="4" w:tplc="0C0A0019" w:tentative="1">
+      <w:start w:val="1"/>
+      <w:numFmt w:val="lowerLetter"/>
+      <w:lvlText w:val="%5."/>
+      <w:lvlJc w:val="left"/>
+      <w:pPr>
+        <w:ind w:left="3600" w:hanging="360"/>
+      </w:pPr>
+    </w:lvl>
+    <w:lvl w:ilvl="5" w:tplc="0C0A001B" w:tentative="1">
+      <w:start w:val="1"/>
+      <w:numFmt w:val="lowerRoman"/>
+      <w:lvlText w:val="%6."/>
+      <w:lvlJc w:val="right"/>
+      <w:pPr>
+        <w:ind w:left="4320" w:hanging="180"/>
+      </w:pPr>
+    </w:lvl>
+    <w:lvl w:ilvl="6" w:tplc="0C0A000F" w:tentative="1">
+      <w:start w:val="1"/>
+      <w:numFmt w:val="decimal"/>
+      <w:lvlText w:val="%7."/>
+      <w:lvlJc w:val="left"/>
+      <w:pPr>
+        <w:ind w:left="5040" w:hanging="360"/>
+      </w:pPr>
+    </w:lvl>
+    <w:lvl w:ilvl="7" w:tplc="0C0A0019" w:tentative="1">
+      <w:start w:val="1"/>
+      <w:numFmt w:val="lowerLetter"/>
+      <w:lvlText w:val="%8."/>
+      <w:lvlJc w:val="left"/>
+      <w:pPr>
+        <w:ind w:left="5760" w:hanging="360"/>
+      </w:pPr>
+    </w:lvl>
+    <w:lvl w:ilvl="8" w:tplc="0C0A001B" w:tentative="1">
+      <w:start w:val="1"/>
+      <w:numFmt w:val="lowerRoman"/>
+      <w:lvlText w:val="%9."/>
+      <w:lvlJc w:val="right"/>
+      <w:pPr>
+        <w:ind w:left="6480" w:hanging="180"/>
+      </w:pPr>
+    </w:lvl>
+  </w:abstractNum>
+  <w:abstractNum w:abstractNumId="4" w15:restartNumberingAfterBreak="0">
     <w:nsid w:val="3D9C45A8"/>
     <w:multiLevelType w:val="hybridMultilevel"/>
     <w:tmpl w:val="0114ACEA"/>
@@ -1667,7 +1641,7 @@
       </w:rPr>
     </w:lvl>
   </w:abstractNum>
-  <w:abstractNum w:abstractNumId="4">
+  <w:abstractNum w:abstractNumId="5" w15:restartNumberingAfterBreak="0">
     <w:nsid w:val="580749A9"/>
     <w:multiLevelType w:val="hybridMultilevel"/>
     <w:tmpl w:val="03B23CDA"/>
@@ -1760,7 +1734,7 @@
       </w:pPr>
     </w:lvl>
   </w:abstractNum>
-  <w:abstractNum w:abstractNumId="5">
+  <w:abstractNum w:abstractNumId="6" w15:restartNumberingAfterBreak="0">
     <w:nsid w:val="762E196D"/>
     <w:multiLevelType w:val="hybridMultilevel"/>
     <w:tmpl w:val="5FC0C0E2"/>
@@ -1883,19 +1857,22 @@
     <w:abstractNumId w:val="2"/>
   </w:num>
   <w:num w:numId="4">
-    <w:abstractNumId w:val="3"/>
+    <w:abstractNumId w:val="4"/>
   </w:num>
   <w:num w:numId="5">
+    <w:abstractNumId w:val="6"/>
+  </w:num>
+  <w:num w:numId="6">
     <w:abstractNumId w:val="5"/>
   </w:num>
-  <w:num w:numId="6">
-    <w:abstractNumId w:val="4"/>
+  <w:num w:numId="7">
+    <w:abstractNumId w:val="3"/>
   </w:num>
 </w:numbering>
 </file>
 
 <file path=word/styles.xml><?xml version="1.0" encoding="utf-8"?>
-<w:styles xmlns:mc="http://schemas.openxmlformats.org/markup-compatibility/2006" xmlns:r="http://schemas.openxmlformats.org/officeDocument/2006/relationships" xmlns:w="http://schemas.openxmlformats.org/wordprocessingml/2006/main" xmlns:w14="http://schemas.microsoft.com/office/word/2010/wordml" mc:Ignorable="w14">
+<w:styles xmlns:mc="http://schemas.openxmlformats.org/markup-compatibility/2006" xmlns:r="http://schemas.openxmlformats.org/officeDocument/2006/relationships" xmlns:w="http://schemas.openxmlformats.org/wordprocessingml/2006/main" xmlns:w14="http://schemas.microsoft.com/office/word/2010/wordml" xmlns:w15="http://schemas.microsoft.com/office/word/2012/wordml" xmlns:w16cid="http://schemas.microsoft.com/office/word/2016/wordml/cid" xmlns:w16se="http://schemas.microsoft.com/office/word/2015/wordml/symex" mc:Ignorable="w14 w15 w16se w16cid">
   <w:docDefaults>
     <w:rPrDefault>
       <w:rPr>
@@ -1911,144 +1888,384 @@
       </w:pPr>
     </w:pPrDefault>
   </w:docDefaults>
-  <w:latentStyles w:defLockedState="0" w:defUIPriority="99" w:defSemiHidden="1" w:defUnhideWhenUsed="1" w:defQFormat="0" w:count="267">
-    <w:lsdException w:name="Normal" w:semiHidden="0" w:uiPriority="0" w:unhideWhenUsed="0" w:qFormat="1"/>
-    <w:lsdException w:name="heading 1" w:semiHidden="0" w:uiPriority="9" w:unhideWhenUsed="0" w:qFormat="1"/>
-    <w:lsdException w:name="heading 2" w:uiPriority="9" w:qFormat="1"/>
-    <w:lsdException w:name="heading 3" w:uiPriority="9" w:qFormat="1"/>
-    <w:lsdException w:name="heading 4" w:uiPriority="9" w:qFormat="1"/>
-    <w:lsdException w:name="heading 5" w:uiPriority="9" w:qFormat="1"/>
-    <w:lsdException w:name="heading 6" w:uiPriority="9" w:qFormat="1"/>
-    <w:lsdException w:name="heading 7" w:uiPriority="9" w:qFormat="1"/>
-    <w:lsdException w:name="heading 8" w:uiPriority="9" w:qFormat="1"/>
-    <w:lsdException w:name="heading 9" w:uiPriority="9" w:qFormat="1"/>
-    <w:lsdException w:name="toc 1" w:uiPriority="39"/>
-    <w:lsdException w:name="toc 2" w:uiPriority="39"/>
-    <w:lsdException w:name="toc 3" w:uiPriority="39"/>
-    <w:lsdException w:name="toc 4" w:uiPriority="39"/>
-    <w:lsdException w:name="toc 5" w:uiPriority="39"/>
-    <w:lsdException w:name="toc 6" w:uiPriority="39"/>
-    <w:lsdException w:name="toc 7" w:uiPriority="39"/>
-    <w:lsdException w:name="toc 8" w:uiPriority="39"/>
-    <w:lsdException w:name="toc 9" w:uiPriority="39"/>
-    <w:lsdException w:name="caption" w:uiPriority="35" w:qFormat="1"/>
-    <w:lsdException w:name="Title" w:semiHidden="0" w:uiPriority="10" w:unhideWhenUsed="0" w:qFormat="1"/>
-    <w:lsdException w:name="Default Paragraph Font" w:uiPriority="1"/>
-    <w:lsdException w:name="Subtitle" w:semiHidden="0" w:uiPriority="11" w:unhideWhenUsed="0" w:qFormat="1"/>
-    <w:lsdException w:name="Strong" w:semiHidden="0" w:uiPriority="22" w:unhideWhenUsed="0" w:qFormat="1"/>
-    <w:lsdException w:name="Emphasis" w:semiHidden="0" w:uiPriority="20" w:unhideWhenUsed="0" w:qFormat="1"/>
-    <w:lsdException w:name="Table Grid" w:semiHidden="0" w:uiPriority="39" w:unhideWhenUsed="0"/>
-    <w:lsdException w:name="Placeholder Text" w:unhideWhenUsed="0"/>
-    <w:lsdException w:name="No Spacing" w:semiHidden="0" w:uiPriority="1" w:unhideWhenUsed="0" w:qFormat="1"/>
-    <w:lsdException w:name="Light Shading" w:semiHidden="0" w:uiPriority="60" w:unhideWhenUsed="0"/>
-    <w:lsdException w:name="Light List" w:semiHidden="0" w:uiPriority="61" w:unhideWhenUsed="0"/>
-    <w:lsdException w:name="Light Grid" w:semiHidden="0" w:uiPriority="62" w:unhideWhenUsed="0"/>
-    <w:lsdException w:name="Medium Shading 1" w:semiHidden="0" w:uiPriority="63" w:unhideWhenUsed="0"/>
-    <w:lsdException w:name="Medium Shading 2" w:semiHidden="0" w:uiPriority="64" w:unhideWhenUsed="0"/>
-    <w:lsdException w:name="Medium List 1" w:semiHidden="0" w:uiPriority="65" w:unhideWhenUsed="0"/>
-    <w:lsdException w:name="Medium List 2" w:semiHidden="0" w:uiPriority="66" w:unhideWhenUsed="0"/>
-    <w:lsdException w:name="Medium Grid 1" w:semiHidden="0" w:uiPriority="67" w:unhideWhenUsed="0"/>
-    <w:lsdException w:name="Medium Grid 2" w:semiHidden="0" w:uiPriority="68" w:unhideWhenUsed="0"/>
-    <w:lsdException w:name="Medium Grid 3" w:semiHidden="0" w:uiPriority="69" w:unhideWhenUsed="0"/>
-    <w:lsdException w:name="Dark List" w:semiHidden="0" w:uiPriority="70" w:unhideWhenUsed="0"/>
-    <w:lsdException w:name="Colorful Shading" w:semiHidden="0" w:uiPriority="71" w:unhideWhenUsed="0"/>
-    <w:lsdException w:name="Colorful List" w:semiHidden="0" w:uiPriority="72" w:unhideWhenUsed="0"/>
-    <w:lsdException w:name="Colorful Grid" w:semiHidden="0" w:uiPriority="73" w:unhideWhenUsed="0"/>
-    <w:lsdException w:name="Light Shading Accent 1" w:semiHidden="0" w:uiPriority="60" w:unhideWhenUsed="0"/>
-    <w:lsdException w:name="Light List Accent 1" w:semiHidden="0" w:uiPriority="61" w:unhideWhenUsed="0"/>
-    <w:lsdException w:name="Light Grid Accent 1" w:semiHidden="0" w:uiPriority="62" w:unhideWhenUsed="0"/>
-    <w:lsdException w:name="Medium Shading 1 Accent 1" w:semiHidden="0" w:uiPriority="63" w:unhideWhenUsed="0"/>
-    <w:lsdException w:name="Medium Shading 2 Accent 1" w:semiHidden="0" w:uiPriority="64" w:unhideWhenUsed="0"/>
-    <w:lsdException w:name="Medium List 1 Accent 1" w:semiHidden="0" w:uiPriority="65" w:unhideWhenUsed="0"/>
-    <w:lsdException w:name="Revision" w:unhideWhenUsed="0"/>
-    <w:lsdException w:name="List Paragraph" w:semiHidden="0" w:uiPriority="34" w:unhideWhenUsed="0" w:qFormat="1"/>
-    <w:lsdException w:name="Quote" w:semiHidden="0" w:uiPriority="29" w:unhideWhenUsed="0" w:qFormat="1"/>
-    <w:lsdException w:name="Intense Quote" w:semiHidden="0" w:uiPriority="30" w:unhideWhenUsed="0" w:qFormat="1"/>
-    <w:lsdException w:name="Medium List 2 Accent 1" w:semiHidden="0" w:uiPriority="66" w:unhideWhenUsed="0"/>
-    <w:lsdException w:name="Medium Grid 1 Accent 1" w:semiHidden="0" w:uiPriority="67" w:unhideWhenUsed="0"/>
-    <w:lsdException w:name="Medium Grid 2 Accent 1" w:semiHidden="0" w:uiPriority="68" w:unhideWhenUsed="0"/>
-    <w:lsdException w:name="Medium Grid 3 Accent 1" w:semiHidden="0" w:uiPriority="69" w:unhideWhenUsed="0"/>
-    <w:lsdException w:name="Dark List Accent 1" w:semiHidden="0" w:uiPriority="70" w:unhideWhenUsed="0"/>
-    <w:lsdException w:name="Colorful Shading Accent 1" w:semiHidden="0" w:uiPriority="71" w:unhideWhenUsed="0"/>
-    <w:lsdException w:name="Colorful List Accent 1" w:semiHidden="0" w:uiPriority="72" w:unhideWhenUsed="0"/>
-    <w:lsdException w:name="Colorful Grid Accent 1" w:semiHidden="0" w:uiPriority="73" w:unhideWhenUsed="0"/>
-    <w:lsdException w:name="Light Shading Accent 2" w:semiHidden="0" w:uiPriority="60" w:unhideWhenUsed="0"/>
-    <w:lsdException w:name="Light List Accent 2" w:semiHidden="0" w:uiPriority="61" w:unhideWhenUsed="0"/>
-    <w:lsdException w:name="Light Grid Accent 2" w:semiHidden="0" w:uiPriority="62" w:unhideWhenUsed="0"/>
-    <w:lsdException w:name="Medium Shading 1 Accent 2" w:semiHidden="0" w:uiPriority="63" w:unhideWhenUsed="0"/>
-    <w:lsdException w:name="Medium Shading 2 Accent 2" w:semiHidden="0" w:uiPriority="64" w:unhideWhenUsed="0"/>
-    <w:lsdException w:name="Medium List 1 Accent 2" w:semiHidden="0" w:uiPriority="65" w:unhideWhenUsed="0"/>
-    <w:lsdException w:name="Medium List 2 Accent 2" w:semiHidden="0" w:uiPriority="66" w:unhideWhenUsed="0"/>
-    <w:lsdException w:name="Medium Grid 1 Accent 2" w:semiHidden="0" w:uiPriority="67" w:unhideWhenUsed="0"/>
-    <w:lsdException w:name="Medium Grid 2 Accent 2" w:semiHidden="0" w:uiPriority="68" w:unhideWhenUsed="0"/>
-    <w:lsdException w:name="Medium Grid 3 Accent 2" w:semiHidden="0" w:uiPriority="69" w:unhideWhenUsed="0"/>
-    <w:lsdException w:name="Dark List Accent 2" w:semiHidden="0" w:uiPriority="70" w:unhideWhenUsed="0"/>
-    <w:lsdException w:name="Colorful Shading Accent 2" w:semiHidden="0" w:uiPriority="71" w:unhideWhenUsed="0"/>
-    <w:lsdException w:name="Colorful List Accent 2" w:semiHidden="0" w:uiPriority="72" w:unhideWhenUsed="0"/>
-    <w:lsdException w:name="Colorful Grid Accent 2" w:semiHidden="0" w:uiPriority="73" w:unhideWhenUsed="0"/>
-    <w:lsdException w:name="Light Shading Accent 3" w:semiHidden="0" w:uiPriority="60" w:unhideWhenUsed="0"/>
-    <w:lsdException w:name="Light List Accent 3" w:semiHidden="0" w:uiPriority="61" w:unhideWhenUsed="0"/>
-    <w:lsdException w:name="Light Grid Accent 3" w:semiHidden="0" w:uiPriority="62" w:unhideWhenUsed="0"/>
-    <w:lsdException w:name="Medium Shading 1 Accent 3" w:semiHidden="0" w:uiPriority="63" w:unhideWhenUsed="0"/>
-    <w:lsdException w:name="Medium Shading 2 Accent 3" w:semiHidden="0" w:uiPriority="64" w:unhideWhenUsed="0"/>
-    <w:lsdException w:name="Medium List 1 Accent 3" w:semiHidden="0" w:uiPriority="65" w:unhideWhenUsed="0"/>
-    <w:lsdException w:name="Medium List 2 Accent 3" w:semiHidden="0" w:uiPriority="66" w:unhideWhenUsed="0"/>
-    <w:lsdException w:name="Medium Grid 1 Accent 3" w:semiHidden="0" w:uiPriority="67" w:unhideWhenUsed="0"/>
-    <w:lsdException w:name="Medium Grid 2 Accent 3" w:semiHidden="0" w:uiPriority="68" w:unhideWhenUsed="0"/>
-    <w:lsdException w:name="Medium Grid 3 Accent 3" w:semiHidden="0" w:uiPriority="69" w:unhideWhenUsed="0"/>
-    <w:lsdException w:name="Dark List Accent 3" w:semiHidden="0" w:uiPriority="70" w:unhideWhenUsed="0"/>
-    <w:lsdException w:name="Colorful Shading Accent 3" w:semiHidden="0" w:uiPriority="71" w:unhideWhenUsed="0"/>
-    <w:lsdException w:name="Colorful List Accent 3" w:semiHidden="0" w:uiPriority="72" w:unhideWhenUsed="0"/>
-    <w:lsdException w:name="Colorful Grid Accent 3" w:semiHidden="0" w:uiPriority="73" w:unhideWhenUsed="0"/>
-    <w:lsdException w:name="Light Shading Accent 4" w:semiHidden="0" w:uiPriority="60" w:unhideWhenUsed="0"/>
-    <w:lsdException w:name="Light List Accent 4" w:semiHidden="0" w:uiPriority="61" w:unhideWhenUsed="0"/>
-    <w:lsdException w:name="Light Grid Accent 4" w:semiHidden="0" w:uiPriority="62" w:unhideWhenUsed="0"/>
-    <w:lsdException w:name="Medium Shading 1 Accent 4" w:semiHidden="0" w:uiPriority="63" w:unhideWhenUsed="0"/>
-    <w:lsdException w:name="Medium Shading 2 Accent 4" w:semiHidden="0" w:uiPriority="64" w:unhideWhenUsed="0"/>
-    <w:lsdException w:name="Medium List 1 Accent 4" w:semiHidden="0" w:uiPriority="65" w:unhideWhenUsed="0"/>
-    <w:lsdException w:name="Medium List 2 Accent 4" w:semiHidden="0" w:uiPriority="66" w:unhideWhenUsed="0"/>
-    <w:lsdException w:name="Medium Grid 1 Accent 4" w:semiHidden="0" w:uiPriority="67" w:unhideWhenUsed="0"/>
-    <w:lsdException w:name="Medium Grid 2 Accent 4" w:semiHidden="0" w:uiPriority="68" w:unhideWhenUsed="0"/>
-    <w:lsdException w:name="Medium Grid 3 Accent 4" w:semiHidden="0" w:uiPriority="69" w:unhideWhenUsed="0"/>
-    <w:lsdException w:name="Dark List Accent 4" w:semiHidden="0" w:uiPriority="70" w:unhideWhenUsed="0"/>
-    <w:lsdException w:name="Colorful Shading Accent 4" w:semiHidden="0" w:uiPriority="71" w:unhideWhenUsed="0"/>
-    <w:lsdException w:name="Colorful List Accent 4" w:semiHidden="0" w:uiPriority="72" w:unhideWhenUsed="0"/>
-    <w:lsdException w:name="Colorful Grid Accent 4" w:semiHidden="0" w:uiPriority="73" w:unhideWhenUsed="0"/>
-    <w:lsdException w:name="Light Shading Accent 5" w:semiHidden="0" w:uiPriority="60" w:unhideWhenUsed="0"/>
-    <w:lsdException w:name="Light List Accent 5" w:semiHidden="0" w:uiPriority="61" w:unhideWhenUsed="0"/>
-    <w:lsdException w:name="Light Grid Accent 5" w:semiHidden="0" w:uiPriority="62" w:unhideWhenUsed="0"/>
-    <w:lsdException w:name="Medium Shading 1 Accent 5" w:semiHidden="0" w:uiPriority="63" w:unhideWhenUsed="0"/>
-    <w:lsdException w:name="Medium Shading 2 Accent 5" w:semiHidden="0" w:uiPriority="64" w:unhideWhenUsed="0"/>
-    <w:lsdException w:name="Medium List 1 Accent 5" w:semiHidden="0" w:uiPriority="65" w:unhideWhenUsed="0"/>
-    <w:lsdException w:name="Medium List 2 Accent 5" w:semiHidden="0" w:uiPriority="66" w:unhideWhenUsed="0"/>
-    <w:lsdException w:name="Medium Grid 1 Accent 5" w:semiHidden="0" w:uiPriority="67" w:unhideWhenUsed="0"/>
-    <w:lsdException w:name="Medium Grid 2 Accent 5" w:semiHidden="0" w:uiPriority="68" w:unhideWhenUsed="0"/>
-    <w:lsdException w:name="Medium Grid 3 Accent 5" w:semiHidden="0" w:uiPriority="69" w:unhideWhenUsed="0"/>
-    <w:lsdException w:name="Dark List Accent 5" w:semiHidden="0" w:uiPriority="70" w:unhideWhenUsed="0"/>
-    <w:lsdException w:name="Colorful Shading Accent 5" w:semiHidden="0" w:uiPriority="71" w:unhideWhenUsed="0"/>
-    <w:lsdException w:name="Colorful List Accent 5" w:semiHidden="0" w:uiPriority="72" w:unhideWhenUsed="0"/>
-    <w:lsdException w:name="Colorful Grid Accent 5" w:semiHidden="0" w:uiPriority="73" w:unhideWhenUsed="0"/>
-    <w:lsdException w:name="Light Shading Accent 6" w:semiHidden="0" w:uiPriority="60" w:unhideWhenUsed="0"/>
-    <w:lsdException w:name="Light List Accent 6" w:semiHidden="0" w:uiPriority="61" w:unhideWhenUsed="0"/>
-    <w:lsdException w:name="Light Grid Accent 6" w:semiHidden="0" w:uiPriority="62" w:unhideWhenUsed="0"/>
-    <w:lsdException w:name="Medium Shading 1 Accent 6" w:semiHidden="0" w:uiPriority="63" w:unhideWhenUsed="0"/>
-    <w:lsdException w:name="Medium Shading 2 Accent 6" w:semiHidden="0" w:uiPriority="64" w:unhideWhenUsed="0"/>
-    <w:lsdException w:name="Medium List 1 Accent 6" w:semiHidden="0" w:uiPriority="65" w:unhideWhenUsed="0"/>
-    <w:lsdException w:name="Medium List 2 Accent 6" w:semiHidden="0" w:uiPriority="66" w:unhideWhenUsed="0"/>
-    <w:lsdException w:name="Medium Grid 1 Accent 6" w:semiHidden="0" w:uiPriority="67" w:unhideWhenUsed="0"/>
-    <w:lsdException w:name="Medium Grid 2 Accent 6" w:semiHidden="0" w:uiPriority="68" w:unhideWhenUsed="0"/>
-    <w:lsdException w:name="Medium Grid 3 Accent 6" w:semiHidden="0" w:uiPriority="69" w:unhideWhenUsed="0"/>
-    <w:lsdException w:name="Dark List Accent 6" w:semiHidden="0" w:uiPriority="70" w:unhideWhenUsed="0"/>
-    <w:lsdException w:name="Colorful Shading Accent 6" w:semiHidden="0" w:uiPriority="71" w:unhideWhenUsed="0"/>
-    <w:lsdException w:name="Colorful List Accent 6" w:semiHidden="0" w:uiPriority="72" w:unhideWhenUsed="0"/>
-    <w:lsdException w:name="Colorful Grid Accent 6" w:semiHidden="0" w:uiPriority="73" w:unhideWhenUsed="0"/>
-    <w:lsdException w:name="Subtle Emphasis" w:semiHidden="0" w:uiPriority="19" w:unhideWhenUsed="0" w:qFormat="1"/>
-    <w:lsdException w:name="Intense Emphasis" w:semiHidden="0" w:uiPriority="21" w:unhideWhenUsed="0" w:qFormat="1"/>
-    <w:lsdException w:name="Subtle Reference" w:semiHidden="0" w:uiPriority="31" w:unhideWhenUsed="0" w:qFormat="1"/>
-    <w:lsdException w:name="Intense Reference" w:semiHidden="0" w:uiPriority="32" w:unhideWhenUsed="0" w:qFormat="1"/>
-    <w:lsdException w:name="Book Title" w:semiHidden="0" w:uiPriority="33" w:unhideWhenUsed="0" w:qFormat="1"/>
-    <w:lsdException w:name="Bibliography" w:uiPriority="37"/>
-    <w:lsdException w:name="TOC Heading" w:uiPriority="39" w:qFormat="1"/>
+  <w:latentStyles w:defLockedState="0" w:defUIPriority="99" w:defSemiHidden="0" w:defUnhideWhenUsed="0" w:defQFormat="0" w:count="377">
+    <w:lsdException w:name="Normal" w:uiPriority="0" w:qFormat="1"/>
+    <w:lsdException w:name="heading 1" w:uiPriority="9" w:qFormat="1"/>
+    <w:lsdException w:name="heading 2" w:semiHidden="1" w:uiPriority="9" w:unhideWhenUsed="1" w:qFormat="1"/>
+    <w:lsdException w:name="heading 3" w:semiHidden="1" w:uiPriority="9" w:unhideWhenUsed="1" w:qFormat="1"/>
+    <w:lsdException w:name="heading 4" w:semiHidden="1" w:uiPriority="9" w:unhideWhenUsed="1" w:qFormat="1"/>
+    <w:lsdException w:name="heading 5" w:semiHidden="1" w:uiPriority="9" w:unhideWhenUsed="1" w:qFormat="1"/>
+    <w:lsdException w:name="heading 6" w:semiHidden="1" w:uiPriority="9" w:unhideWhenUsed="1" w:qFormat="1"/>
+    <w:lsdException w:name="heading 7" w:semiHidden="1" w:uiPriority="9" w:unhideWhenUsed="1" w:qFormat="1"/>
+    <w:lsdException w:name="heading 8" w:semiHidden="1" w:uiPriority="9" w:unhideWhenUsed="1" w:qFormat="1"/>
+    <w:lsdException w:name="heading 9" w:semiHidden="1" w:uiPriority="9" w:unhideWhenUsed="1" w:qFormat="1"/>
+    <w:lsdException w:name="index 1" w:semiHidden="1" w:unhideWhenUsed="1"/>
+    <w:lsdException w:name="index 2" w:semiHidden="1" w:unhideWhenUsed="1"/>
+    <w:lsdException w:name="index 3" w:semiHidden="1" w:unhideWhenUsed="1"/>
+    <w:lsdException w:name="index 4" w:semiHidden="1" w:unhideWhenUsed="1"/>
+    <w:lsdException w:name="index 5" w:semiHidden="1" w:unhideWhenUsed="1"/>
+    <w:lsdException w:name="index 6" w:semiHidden="1" w:unhideWhenUsed="1"/>
+    <w:lsdException w:name="index 7" w:semiHidden="1" w:unhideWhenUsed="1"/>
+    <w:lsdException w:name="index 8" w:semiHidden="1" w:unhideWhenUsed="1"/>
+    <w:lsdException w:name="index 9" w:semiHidden="1" w:unhideWhenUsed="1"/>
+    <w:lsdException w:name="toc 1" w:semiHidden="1" w:uiPriority="39" w:unhideWhenUsed="1"/>
+    <w:lsdException w:name="toc 2" w:semiHidden="1" w:uiPriority="39" w:unhideWhenUsed="1"/>
+    <w:lsdException w:name="toc 3" w:semiHidden="1" w:uiPriority="39" w:unhideWhenUsed="1"/>
+    <w:lsdException w:name="toc 4" w:semiHidden="1" w:uiPriority="39" w:unhideWhenUsed="1"/>
+    <w:lsdException w:name="toc 5" w:semiHidden="1" w:uiPriority="39" w:unhideWhenUsed="1"/>
+    <w:lsdException w:name="toc 6" w:semiHidden="1" w:uiPriority="39" w:unhideWhenUsed="1"/>
+    <w:lsdException w:name="toc 7" w:semiHidden="1" w:uiPriority="39" w:unhideWhenUsed="1"/>
+    <w:lsdException w:name="toc 8" w:semiHidden="1" w:uiPriority="39" w:unhideWhenUsed="1"/>
+    <w:lsdException w:name="toc 9" w:semiHidden="1" w:uiPriority="39" w:unhideWhenUsed="1"/>
+    <w:lsdException w:name="Normal Indent" w:semiHidden="1" w:unhideWhenUsed="1"/>
+    <w:lsdException w:name="footnote text" w:semiHidden="1" w:unhideWhenUsed="1"/>
+    <w:lsdException w:name="annotation text" w:semiHidden="1" w:unhideWhenUsed="1"/>
+    <w:lsdException w:name="header" w:semiHidden="1" w:unhideWhenUsed="1"/>
+    <w:lsdException w:name="footer" w:semiHidden="1" w:unhideWhenUsed="1"/>
+    <w:lsdException w:name="index heading" w:semiHidden="1" w:unhideWhenUsed="1"/>
+    <w:lsdException w:name="caption" w:semiHidden="1" w:uiPriority="35" w:unhideWhenUsed="1" w:qFormat="1"/>
+    <w:lsdException w:name="table of figures" w:semiHidden="1" w:unhideWhenUsed="1"/>
+    <w:lsdException w:name="envelope address" w:semiHidden="1" w:unhideWhenUsed="1"/>
+    <w:lsdException w:name="envelope return" w:semiHidden="1" w:unhideWhenUsed="1"/>
+    <w:lsdException w:name="footnote reference" w:semiHidden="1" w:unhideWhenUsed="1"/>
+    <w:lsdException w:name="annotation reference" w:semiHidden="1" w:unhideWhenUsed="1"/>
+    <w:lsdException w:name="line number" w:semiHidden="1" w:unhideWhenUsed="1"/>
+    <w:lsdException w:name="page number" w:semiHidden="1" w:unhideWhenUsed="1"/>
+    <w:lsdException w:name="endnote reference" w:semiHidden="1" w:unhideWhenUsed="1"/>
+    <w:lsdException w:name="endnote text" w:semiHidden="1" w:unhideWhenUsed="1"/>
+    <w:lsdException w:name="table of authorities" w:semiHidden="1" w:unhideWhenUsed="1"/>
+    <w:lsdException w:name="macro" w:semiHidden="1" w:unhideWhenUsed="1"/>
+    <w:lsdException w:name="toa heading" w:semiHidden="1" w:unhideWhenUsed="1"/>
+    <w:lsdException w:name="List" w:semiHidden="1" w:unhideWhenUsed="1"/>
+    <w:lsdException w:name="List Bullet" w:semiHidden="1" w:unhideWhenUsed="1"/>
+    <w:lsdException w:name="List Number" w:semiHidden="1" w:unhideWhenUsed="1"/>
+    <w:lsdException w:name="List 2" w:semiHidden="1" w:unhideWhenUsed="1"/>
+    <w:lsdException w:name="List 3" w:semiHidden="1" w:unhideWhenUsed="1"/>
+    <w:lsdException w:name="List 4" w:semiHidden="1" w:unhideWhenUsed="1"/>
+    <w:lsdException w:name="List 5" w:semiHidden="1" w:unhideWhenUsed="1"/>
+    <w:lsdException w:name="List Bullet 2" w:semiHidden="1" w:unhideWhenUsed="1"/>
+    <w:lsdException w:name="List Bullet 3" w:semiHidden="1" w:unhideWhenUsed="1"/>
+    <w:lsdException w:name="List Bullet 4" w:semiHidden="1" w:unhideWhenUsed="1"/>
+    <w:lsdException w:name="List Bullet 5" w:semiHidden="1" w:unhideWhenUsed="1"/>
+    <w:lsdException w:name="List Number 2" w:semiHidden="1" w:unhideWhenUsed="1"/>
+    <w:lsdException w:name="List Number 3" w:semiHidden="1" w:unhideWhenUsed="1"/>
+    <w:lsdException w:name="List Number 4" w:semiHidden="1" w:unhideWhenUsed="1"/>
+    <w:lsdException w:name="List Number 5" w:semiHidden="1" w:unhideWhenUsed="1"/>
+    <w:lsdException w:name="Title" w:uiPriority="10" w:qFormat="1"/>
+    <w:lsdException w:name="Closing" w:semiHidden="1" w:unhideWhenUsed="1"/>
+    <w:lsdException w:name="Signature" w:semiHidden="1" w:unhideWhenUsed="1"/>
+    <w:lsdException w:name="Default Paragraph Font" w:semiHidden="1" w:uiPriority="1" w:unhideWhenUsed="1"/>
+    <w:lsdException w:name="Body Text" w:semiHidden="1" w:unhideWhenUsed="1"/>
+    <w:lsdException w:name="Body Text Indent" w:semiHidden="1" w:unhideWhenUsed="1"/>
+    <w:lsdException w:name="List Continue" w:semiHidden="1" w:unhideWhenUsed="1"/>
+    <w:lsdException w:name="List Continue 2" w:semiHidden="1" w:unhideWhenUsed="1"/>
+    <w:lsdException w:name="List Continue 3" w:semiHidden="1" w:unhideWhenUsed="1"/>
+    <w:lsdException w:name="List Continue 4" w:semiHidden="1" w:unhideWhenUsed="1"/>
+    <w:lsdException w:name="List Continue 5" w:semiHidden="1" w:unhideWhenUsed="1"/>
+    <w:lsdException w:name="Message Header" w:semiHidden="1" w:unhideWhenUsed="1"/>
+    <w:lsdException w:name="Subtitle" w:uiPriority="11" w:qFormat="1"/>
+    <w:lsdException w:name="Salutation" w:semiHidden="1" w:unhideWhenUsed="1"/>
+    <w:lsdException w:name="Date" w:semiHidden="1" w:unhideWhenUsed="1"/>
+    <w:lsdException w:name="Body Text First Indent" w:semiHidden="1" w:unhideWhenUsed="1"/>
+    <w:lsdException w:name="Body Text First Indent 2" w:semiHidden="1" w:unhideWhenUsed="1"/>
+    <w:lsdException w:name="Note Heading" w:semiHidden="1" w:unhideWhenUsed="1"/>
+    <w:lsdException w:name="Body Text 2" w:semiHidden="1" w:unhideWhenUsed="1"/>
+    <w:lsdException w:name="Body Text 3" w:semiHidden="1" w:unhideWhenUsed="1"/>
+    <w:lsdException w:name="Body Text Indent 2" w:semiHidden="1" w:unhideWhenUsed="1"/>
+    <w:lsdException w:name="Body Text Indent 3" w:semiHidden="1" w:unhideWhenUsed="1"/>
+    <w:lsdException w:name="Block Text" w:semiHidden="1" w:unhideWhenUsed="1"/>
+    <w:lsdException w:name="Hyperlink" w:semiHidden="1" w:unhideWhenUsed="1"/>
+    <w:lsdException w:name="FollowedHyperlink" w:semiHidden="1" w:unhideWhenUsed="1"/>
+    <w:lsdException w:name="Strong" w:uiPriority="22" w:qFormat="1"/>
+    <w:lsdException w:name="Emphasis" w:uiPriority="20" w:qFormat="1"/>
+    <w:lsdException w:name="Document Map" w:semiHidden="1" w:unhideWhenUsed="1"/>
+    <w:lsdException w:name="Plain Text" w:semiHidden="1" w:unhideWhenUsed="1"/>
+    <w:lsdException w:name="E-mail Signature" w:semiHidden="1" w:unhideWhenUsed="1"/>
+    <w:lsdException w:name="HTML Top of Form" w:semiHidden="1" w:unhideWhenUsed="1"/>
+    <w:lsdException w:name="HTML Bottom of Form" w:semiHidden="1" w:unhideWhenUsed="1"/>
+    <w:lsdException w:name="Normal (Web)" w:semiHidden="1" w:unhideWhenUsed="1"/>
+    <w:lsdException w:name="HTML Acronym" w:semiHidden="1" w:unhideWhenUsed="1"/>
+    <w:lsdException w:name="HTML Address" w:semiHidden="1" w:unhideWhenUsed="1"/>
+    <w:lsdException w:name="HTML Cite" w:semiHidden="1" w:unhideWhenUsed="1"/>
+    <w:lsdException w:name="HTML Code" w:semiHidden="1" w:unhideWhenUsed="1"/>
+    <w:lsdException w:name="HTML Definition" w:semiHidden="1" w:unhideWhenUsed="1"/>
+    <w:lsdException w:name="HTML Keyboard" w:semiHidden="1" w:unhideWhenUsed="1"/>
+    <w:lsdException w:name="HTML Preformatted" w:semiHidden="1" w:unhideWhenUsed="1"/>
+    <w:lsdException w:name="HTML Sample" w:semiHidden="1" w:unhideWhenUsed="1"/>
+    <w:lsdException w:name="HTML Typewriter" w:semiHidden="1" w:unhideWhenUsed="1"/>
+    <w:lsdException w:name="HTML Variable" w:semiHidden="1" w:unhideWhenUsed="1"/>
+    <w:lsdException w:name="Normal Table" w:semiHidden="1" w:unhideWhenUsed="1"/>
+    <w:lsdException w:name="annotation subject" w:semiHidden="1" w:unhideWhenUsed="1"/>
+    <w:lsdException w:name="No List" w:semiHidden="1" w:unhideWhenUsed="1"/>
+    <w:lsdException w:name="Outline List 1" w:semiHidden="1" w:unhideWhenUsed="1"/>
+    <w:lsdException w:name="Outline List 2" w:semiHidden="1" w:unhideWhenUsed="1"/>
+    <w:lsdException w:name="Outline List 3" w:semiHidden="1" w:unhideWhenUsed="1"/>
+    <w:lsdException w:name="Table Simple 1" w:semiHidden="1" w:unhideWhenUsed="1"/>
+    <w:lsdException w:name="Table Simple 2" w:semiHidden="1" w:unhideWhenUsed="1"/>
+    <w:lsdException w:name="Table Simple 3" w:semiHidden="1" w:unhideWhenUsed="1"/>
+    <w:lsdException w:name="Table Classic 1" w:semiHidden="1" w:unhideWhenUsed="1"/>
+    <w:lsdException w:name="Table Classic 2" w:semiHidden="1" w:unhideWhenUsed="1"/>
+    <w:lsdException w:name="Table Classic 3" w:semiHidden="1" w:unhideWhenUsed="1"/>
+    <w:lsdException w:name="Table Classic 4" w:semiHidden="1" w:unhideWhenUsed="1"/>
+    <w:lsdException w:name="Table Colorful 1" w:semiHidden="1" w:unhideWhenUsed="1"/>
+    <w:lsdException w:name="Table Colorful 2" w:semiHidden="1" w:unhideWhenUsed="1"/>
+    <w:lsdException w:name="Table Colorful 3" w:semiHidden="1" w:unhideWhenUsed="1"/>
+    <w:lsdException w:name="Table Columns 1" w:semiHidden="1" w:unhideWhenUsed="1"/>
+    <w:lsdException w:name="Table Columns 2" w:semiHidden="1" w:unhideWhenUsed="1"/>
+    <w:lsdException w:name="Table Columns 3" w:semiHidden="1" w:unhideWhenUsed="1"/>
+    <w:lsdException w:name="Table Columns 4" w:semiHidden="1" w:unhideWhenUsed="1"/>
+    <w:lsdException w:name="Table Columns 5" w:semiHidden="1" w:unhideWhenUsed="1"/>
+    <w:lsdException w:name="Table Grid 1" w:semiHidden="1" w:unhideWhenUsed="1"/>
+    <w:lsdException w:name="Table Grid 2" w:semiHidden="1" w:unhideWhenUsed="1"/>
+    <w:lsdException w:name="Table Grid 3" w:semiHidden="1" w:unhideWhenUsed="1"/>
+    <w:lsdException w:name="Table Grid 4" w:semiHidden="1" w:unhideWhenUsed="1"/>
+    <w:lsdException w:name="Table Grid 5" w:semiHidden="1" w:unhideWhenUsed="1"/>
+    <w:lsdException w:name="Table Grid 6" w:semiHidden="1" w:unhideWhenUsed="1"/>
+    <w:lsdException w:name="Table Grid 7" w:semiHidden="1" w:unhideWhenUsed="1"/>
+    <w:lsdException w:name="Table Grid 8" w:semiHidden="1" w:unhideWhenUsed="1"/>
+    <w:lsdException w:name="Table List 1" w:semiHidden="1" w:unhideWhenUsed="1"/>
+    <w:lsdException w:name="Table List 2" w:semiHidden="1" w:unhideWhenUsed="1"/>
+    <w:lsdException w:name="Table List 3" w:semiHidden="1" w:unhideWhenUsed="1"/>
+    <w:lsdException w:name="Table List 4" w:semiHidden="1" w:unhideWhenUsed="1"/>
+    <w:lsdException w:name="Table List 5" w:semiHidden="1" w:unhideWhenUsed="1"/>
+    <w:lsdException w:name="Table List 6" w:semiHidden="1" w:unhideWhenUsed="1"/>
+    <w:lsdException w:name="Table List 7" w:semiHidden="1" w:unhideWhenUsed="1"/>
+    <w:lsdException w:name="Table List 8" w:semiHidden="1" w:unhideWhenUsed="1"/>
+    <w:lsdException w:name="Table 3D effects 1" w:semiHidden="1" w:unhideWhenUsed="1"/>
+    <w:lsdException w:name="Table 3D effects 2" w:semiHidden="1" w:unhideWhenUsed="1"/>
+    <w:lsdException w:name="Table 3D effects 3" w:semiHidden="1" w:unhideWhenUsed="1"/>
+    <w:lsdException w:name="Table Contemporary" w:semiHidden="1" w:unhideWhenUsed="1"/>
+    <w:lsdException w:name="Table Elegant" w:semiHidden="1" w:unhideWhenUsed="1"/>
+    <w:lsdException w:name="Table Professional" w:semiHidden="1" w:unhideWhenUsed="1"/>
+    <w:lsdException w:name="Table Subtle 1" w:semiHidden="1" w:unhideWhenUsed="1"/>
+    <w:lsdException w:name="Table Subtle 2" w:semiHidden="1" w:unhideWhenUsed="1"/>
+    <w:lsdException w:name="Table Web 1" w:semiHidden="1" w:unhideWhenUsed="1"/>
+    <w:lsdException w:name="Table Web 2" w:semiHidden="1" w:unhideWhenUsed="1"/>
+    <w:lsdException w:name="Table Web 3" w:semiHidden="1" w:unhideWhenUsed="1"/>
+    <w:lsdException w:name="Balloon Text" w:semiHidden="1" w:unhideWhenUsed="1"/>
+    <w:lsdException w:name="Table Grid" w:semiHidden="1" w:uiPriority="39" w:unhideWhenUsed="1"/>
+    <w:lsdException w:name="Table Theme" w:semiHidden="1" w:unhideWhenUsed="1"/>
+    <w:lsdException w:name="Placeholder Text" w:semiHidden="1"/>
+    <w:lsdException w:name="No Spacing" w:uiPriority="1" w:qFormat="1"/>
+    <w:lsdException w:name="Light Shading" w:uiPriority="60"/>
+    <w:lsdException w:name="Light List" w:uiPriority="61"/>
+    <w:lsdException w:name="Light Grid" w:uiPriority="62"/>
+    <w:lsdException w:name="Medium Shading 1" w:uiPriority="63"/>
+    <w:lsdException w:name="Medium Shading 2" w:uiPriority="64"/>
+    <w:lsdException w:name="Medium List 1" w:uiPriority="65"/>
+    <w:lsdException w:name="Medium List 2" w:uiPriority="66"/>
+    <w:lsdException w:name="Medium Grid 1" w:uiPriority="67"/>
+    <w:lsdException w:name="Medium Grid 2" w:uiPriority="68"/>
+    <w:lsdException w:name="Medium Grid 3" w:uiPriority="69"/>
+    <w:lsdException w:name="Dark List" w:uiPriority="70"/>
+    <w:lsdException w:name="Colorful Shading" w:uiPriority="71"/>
+    <w:lsdException w:name="Colorful List" w:uiPriority="72"/>
+    <w:lsdException w:name="Colorful Grid" w:uiPriority="73"/>
+    <w:lsdException w:name="Light Shading Accent 1" w:uiPriority="60"/>
+    <w:lsdException w:name="Light List Accent 1" w:uiPriority="61"/>
+    <w:lsdException w:name="Light Grid Accent 1" w:uiPriority="62"/>
+    <w:lsdException w:name="Medium Shading 1 Accent 1" w:uiPriority="63"/>
+    <w:lsdException w:name="Medium Shading 2 Accent 1" w:uiPriority="64"/>
+    <w:lsdException w:name="Medium List 1 Accent 1" w:uiPriority="65"/>
+    <w:lsdException w:name="Revision" w:semiHidden="1"/>
+    <w:lsdException w:name="List Paragraph" w:uiPriority="34" w:qFormat="1"/>
+    <w:lsdException w:name="Quote" w:uiPriority="29" w:qFormat="1"/>
+    <w:lsdException w:name="Intense Quote" w:uiPriority="30" w:qFormat="1"/>
+    <w:lsdException w:name="Medium List 2 Accent 1" w:uiPriority="66"/>
+    <w:lsdException w:name="Medium Grid 1 Accent 1" w:uiPriority="67"/>
+    <w:lsdException w:name="Medium Grid 2 Accent 1" w:uiPriority="68"/>
+    <w:lsdException w:name="Medium Grid 3 Accent 1" w:uiPriority="69"/>
+    <w:lsdException w:name="Dark List Accent 1" w:uiPriority="70"/>
+    <w:lsdException w:name="Colorful Shading Accent 1" w:uiPriority="71"/>
+    <w:lsdException w:name="Colorful List Accent 1" w:uiPriority="72"/>
+    <w:lsdException w:name="Colorful Grid Accent 1" w:uiPriority="73"/>
+    <w:lsdException w:name="Light Shading Accent 2" w:uiPriority="60"/>
+    <w:lsdException w:name="Light List Accent 2" w:uiPriority="61"/>
+    <w:lsdException w:name="Light Grid Accent 2" w:uiPriority="62"/>
+    <w:lsdException w:name="Medium Shading 1 Accent 2" w:uiPriority="63"/>
+    <w:lsdException w:name="Medium Shading 2 Accent 2" w:uiPriority="64"/>
+    <w:lsdException w:name="Medium List 1 Accent 2" w:uiPriority="65"/>
+    <w:lsdException w:name="Medium List 2 Accent 2" w:uiPriority="66"/>
+    <w:lsdException w:name="Medium Grid 1 Accent 2" w:uiPriority="67"/>
+    <w:lsdException w:name="Medium Grid 2 Accent 2" w:uiPriority="68"/>
+    <w:lsdException w:name="Medium Grid 3 Accent 2" w:uiPriority="69"/>
+    <w:lsdException w:name="Dark List Accent 2" w:uiPriority="70"/>
+    <w:lsdException w:name="Colorful Shading Accent 2" w:uiPriority="71"/>
+    <w:lsdException w:name="Colorful List Accent 2" w:uiPriority="72"/>
+    <w:lsdException w:name="Colorful Grid Accent 2" w:uiPriority="73"/>
+    <w:lsdException w:name="Light Shading Accent 3" w:uiPriority="60"/>
+    <w:lsdException w:name="Light List Accent 3" w:uiPriority="61"/>
+    <w:lsdException w:name="Light Grid Accent 3" w:uiPriority="62"/>
+    <w:lsdException w:name="Medium Shading 1 Accent 3" w:uiPriority="63"/>
+    <w:lsdException w:name="Medium Shading 2 Accent 3" w:uiPriority="64"/>
+    <w:lsdException w:name="Medium List 1 Accent 3" w:uiPriority="65"/>
+    <w:lsdException w:name="Medium List 2 Accent 3" w:uiPriority="66"/>
+    <w:lsdException w:name="Medium Grid 1 Accent 3" w:uiPriority="67"/>
+    <w:lsdException w:name="Medium Grid 2 Accent 3" w:uiPriority="68"/>
+    <w:lsdException w:name="Medium Grid 3 Accent 3" w:uiPriority="69"/>
+    <w:lsdException w:name="Dark List Accent 3" w:uiPriority="70"/>
+    <w:lsdException w:name="Colorful Shading Accent 3" w:uiPriority="71"/>
+    <w:lsdException w:name="Colorful List Accent 3" w:uiPriority="72"/>
+    <w:lsdException w:name="Colorful Grid Accent 3" w:uiPriority="73"/>
+    <w:lsdException w:name="Light Shading Accent 4" w:uiPriority="60"/>
+    <w:lsdException w:name="Light List Accent 4" w:uiPriority="61"/>
+    <w:lsdException w:name="Light Grid Accent 4" w:uiPriority="62"/>
+    <w:lsdException w:name="Medium Shading 1 Accent 4" w:uiPriority="63"/>
+    <w:lsdException w:name="Medium Shading 2 Accent 4" w:uiPriority="64"/>
+    <w:lsdException w:name="Medium List 1 Accent 4" w:uiPriority="65"/>
+    <w:lsdException w:name="Medium List 2 Accent 4" w:uiPriority="66"/>
+    <w:lsdException w:name="Medium Grid 1 Accent 4" w:uiPriority="67"/>
+    <w:lsdException w:name="Medium Grid 2 Accent 4" w:uiPriority="68"/>
+    <w:lsdException w:name="Medium Grid 3 Accent 4" w:uiPriority="69"/>
+    <w:lsdException w:name="Dark List Accent 4" w:uiPriority="70"/>
+    <w:lsdException w:name="Colorful Shading Accent 4" w:uiPriority="71"/>
+    <w:lsdException w:name="Colorful List Accent 4" w:uiPriority="72"/>
+    <w:lsdException w:name="Colorful Grid Accent 4" w:uiPriority="73"/>
+    <w:lsdException w:name="Light Shading Accent 5" w:uiPriority="60"/>
+    <w:lsdException w:name="Light List Accent 5" w:uiPriority="61"/>
+    <w:lsdException w:name="Light Grid Accent 5" w:uiPriority="62"/>
+    <w:lsdException w:name="Medium Shading 1 Accent 5" w:uiPriority="63"/>
+    <w:lsdException w:name="Medium Shading 2 Accent 5" w:uiPriority="64"/>
+    <w:lsdException w:name="Medium List 1 Accent 5" w:uiPriority="65"/>
+    <w:lsdException w:name="Medium List 2 Accent 5" w:uiPriority="66"/>
+    <w:lsdException w:name="Medium Grid 1 Accent 5" w:uiPriority="67"/>
+    <w:lsdException w:name="Medium Grid 2 Accent 5" w:uiPriority="68"/>
+    <w:lsdException w:name="Medium Grid 3 Accent 5" w:uiPriority="69"/>
+    <w:lsdException w:name="Dark List Accent 5" w:uiPriority="70"/>
+    <w:lsdException w:name="Colorful Shading Accent 5" w:uiPriority="71"/>
+    <w:lsdException w:name="Colorful List Accent 5" w:uiPriority="72"/>
+    <w:lsdException w:name="Colorful Grid Accent 5" w:uiPriority="73"/>
+    <w:lsdException w:name="Light Shading Accent 6" w:uiPriority="60"/>
+    <w:lsdException w:name="Light List Accent 6" w:uiPriority="61"/>
+    <w:lsdException w:name="Light Grid Accent 6" w:uiPriority="62"/>
+    <w:lsdException w:name="Medium Shading 1 Accent 6" w:uiPriority="63"/>
+    <w:lsdException w:name="Medium Shading 2 Accent 6" w:uiPriority="64"/>
+    <w:lsdException w:name="Medium List 1 Accent 6" w:uiPriority="65"/>
+    <w:lsdException w:name="Medium List 2 Accent 6" w:uiPriority="66"/>
+    <w:lsdException w:name="Medium Grid 1 Accent 6" w:uiPriority="67"/>
+    <w:lsdException w:name="Medium Grid 2 Accent 6" w:uiPriority="68"/>
+    <w:lsdException w:name="Medium Grid 3 Accent 6" w:uiPriority="69"/>
+    <w:lsdException w:name="Dark List Accent 6" w:uiPriority="70"/>
+    <w:lsdException w:name="Colorful Shading Accent 6" w:uiPriority="71"/>
+    <w:lsdException w:name="Colorful List Accent 6" w:uiPriority="72"/>
+    <w:lsdException w:name="Colorful Grid Accent 6" w:uiPriority="73"/>
+    <w:lsdException w:name="Subtle Emphasis" w:uiPriority="19" w:qFormat="1"/>
+    <w:lsdException w:name="Intense Emphasis" w:uiPriority="21" w:qFormat="1"/>
+    <w:lsdException w:name="Subtle Reference" w:uiPriority="31" w:qFormat="1"/>
+    <w:lsdException w:name="Intense Reference" w:uiPriority="32" w:qFormat="1"/>
+    <w:lsdException w:name="Book Title" w:uiPriority="33" w:qFormat="1"/>
+    <w:lsdException w:name="Bibliography" w:semiHidden="1" w:uiPriority="37" w:unhideWhenUsed="1"/>
+    <w:lsdException w:name="TOC Heading" w:semiHidden="1" w:uiPriority="39" w:unhideWhenUsed="1" w:qFormat="1"/>
+    <w:lsdException w:name="Plain Table 1" w:uiPriority="41"/>
+    <w:lsdException w:name="Plain Table 2" w:uiPriority="42"/>
+    <w:lsdException w:name="Plain Table 3" w:uiPriority="43"/>
+    <w:lsdException w:name="Plain Table 4" w:uiPriority="44"/>
+    <w:lsdException w:name="Plain Table 5" w:uiPriority="45"/>
+    <w:lsdException w:name="Grid Table Light" w:uiPriority="40"/>
+    <w:lsdException w:name="Grid Table 1 Light" w:uiPriority="46"/>
+    <w:lsdException w:name="Grid Table 2" w:uiPriority="47"/>
+    <w:lsdException w:name="Grid Table 3" w:uiPriority="48"/>
+    <w:lsdException w:name="Grid Table 4" w:uiPriority="49"/>
+    <w:lsdException w:name="Grid Table 5 Dark" w:uiPriority="50"/>
+    <w:lsdException w:name="Grid Table 6 Colorful" w:uiPriority="51"/>
+    <w:lsdException w:name="Grid Table 7 Colorful" w:uiPriority="52"/>
+    <w:lsdException w:name="Grid Table 1 Light Accent 1" w:uiPriority="46"/>
+    <w:lsdException w:name="Grid Table 2 Accent 1" w:uiPriority="47"/>
+    <w:lsdException w:name="Grid Table 3 Accent 1" w:uiPriority="48"/>
+    <w:lsdException w:name="Grid Table 4 Accent 1" w:uiPriority="49"/>
+    <w:lsdException w:name="Grid Table 5 Dark Accent 1" w:uiPriority="50"/>
+    <w:lsdException w:name="Grid Table 6 Colorful Accent 1" w:uiPriority="51"/>
+    <w:lsdException w:name="Grid Table 7 Colorful Accent 1" w:uiPriority="52"/>
+    <w:lsdException w:name="Grid Table 1 Light Accent 2" w:uiPriority="46"/>
+    <w:lsdException w:name="Grid Table 2 Accent 2" w:uiPriority="47"/>
+    <w:lsdException w:name="Grid Table 3 Accent 2" w:uiPriority="48"/>
+    <w:lsdException w:name="Grid Table 4 Accent 2" w:uiPriority="49"/>
+    <w:lsdException w:name="Grid Table 5 Dark Accent 2" w:uiPriority="50"/>
+    <w:lsdException w:name="Grid Table 6 Colorful Accent 2" w:uiPriority="51"/>
+    <w:lsdException w:name="Grid Table 7 Colorful Accent 2" w:uiPriority="52"/>
+    <w:lsdException w:name="Grid Table 1 Light Accent 3" w:uiPriority="46"/>
+    <w:lsdException w:name="Grid Table 2 Accent 3" w:uiPriority="47"/>
+    <w:lsdException w:name="Grid Table 3 Accent 3" w:uiPriority="48"/>
+    <w:lsdException w:name="Grid Table 4 Accent 3" w:uiPriority="49"/>
+    <w:lsdException w:name="Grid Table 5 Dark Accent 3" w:uiPriority="50"/>
+    <w:lsdException w:name="Grid Table 6 Colorful Accent 3" w:uiPriority="51"/>
+    <w:lsdException w:name="Grid Table 7 Colorful Accent 3" w:uiPriority="52"/>
+    <w:lsdException w:name="Grid Table 1 Light Accent 4" w:uiPriority="46"/>
+    <w:lsdException w:name="Grid Table 2 Accent 4" w:uiPriority="47"/>
+    <w:lsdException w:name="Grid Table 3 Accent 4" w:uiPriority="48"/>
+    <w:lsdException w:name="Grid Table 4 Accent 4" w:uiPriority="49"/>
+    <w:lsdException w:name="Grid Table 5 Dark Accent 4" w:uiPriority="50"/>
+    <w:lsdException w:name="Grid Table 6 Colorful Accent 4" w:uiPriority="51"/>
+    <w:lsdException w:name="Grid Table 7 Colorful Accent 4" w:uiPriority="52"/>
+    <w:lsdException w:name="Grid Table 1 Light Accent 5" w:uiPriority="46"/>
+    <w:lsdException w:name="Grid Table 2 Accent 5" w:uiPriority="47"/>
+    <w:lsdException w:name="Grid Table 3 Accent 5" w:uiPriority="48"/>
+    <w:lsdException w:name="Grid Table 4 Accent 5" w:uiPriority="49"/>
+    <w:lsdException w:name="Grid Table 5 Dark Accent 5" w:uiPriority="50"/>
+    <w:lsdException w:name="Grid Table 6 Colorful Accent 5" w:uiPriority="51"/>
+    <w:lsdException w:name="Grid Table 7 Colorful Accent 5" w:uiPriority="52"/>
+    <w:lsdException w:name="Grid Table 1 Light Accent 6" w:uiPriority="46"/>
+    <w:lsdException w:name="Grid Table 2 Accent 6" w:uiPriority="47"/>
+    <w:lsdException w:name="Grid Table 3 Accent 6" w:uiPriority="48"/>
+    <w:lsdException w:name="Grid Table 4 Accent 6" w:uiPriority="49"/>
+    <w:lsdException w:name="Grid Table 5 Dark Accent 6" w:uiPriority="50"/>
+    <w:lsdException w:name="Grid Table 6 Colorful Accent 6" w:uiPriority="51"/>
+    <w:lsdException w:name="Grid Table 7 Colorful Accent 6" w:uiPriority="52"/>
+    <w:lsdException w:name="List Table 1 Light" w:uiPriority="46"/>
+    <w:lsdException w:name="List Table 2" w:uiPriority="47"/>
+    <w:lsdException w:name="List Table 3" w:uiPriority="48"/>
+    <w:lsdException w:name="List Table 4" w:uiPriority="49"/>
+    <w:lsdException w:name="List Table 5 Dark" w:uiPriority="50"/>
+    <w:lsdException w:name="List Table 6 Colorful" w:uiPriority="51"/>
+    <w:lsdException w:name="List Table 7 Colorful" w:uiPriority="52"/>
+    <w:lsdException w:name="List Table 1 Light Accent 1" w:uiPriority="46"/>
+    <w:lsdException w:name="List Table 2 Accent 1" w:uiPriority="47"/>
+    <w:lsdException w:name="List Table 3 Accent 1" w:uiPriority="48"/>
+    <w:lsdException w:name="List Table 4 Accent 1" w:uiPriority="49"/>
+    <w:lsdException w:name="List Table 5 Dark Accent 1" w:uiPriority="50"/>
+    <w:lsdException w:name="List Table 6 Colorful Accent 1" w:uiPriority="51"/>
+    <w:lsdException w:name="List Table 7 Colorful Accent 1" w:uiPriority="52"/>
+    <w:lsdException w:name="List Table 1 Light Accent 2" w:uiPriority="46"/>
+    <w:lsdException w:name="List Table 2 Accent 2" w:uiPriority="47"/>
+    <w:lsdException w:name="List Table 3 Accent 2" w:uiPriority="48"/>
+    <w:lsdException w:name="List Table 4 Accent 2" w:uiPriority="49"/>
+    <w:lsdException w:name="List Table 5 Dark Accent 2" w:uiPriority="50"/>
+    <w:lsdException w:name="List Table 6 Colorful Accent 2" w:uiPriority="51"/>
+    <w:lsdException w:name="List Table 7 Colorful Accent 2" w:uiPriority="52"/>
+    <w:lsdException w:name="List Table 1 Light Accent 3" w:uiPriority="46"/>
+    <w:lsdException w:name="List Table 2 Accent 3" w:uiPriority="47"/>
+    <w:lsdException w:name="List Table 3 Accent 3" w:uiPriority="48"/>
+    <w:lsdException w:name="List Table 4 Accent 3" w:uiPriority="49"/>
+    <w:lsdException w:name="List Table 5 Dark Accent 3" w:uiPriority="50"/>
+    <w:lsdException w:name="List Table 6 Colorful Accent 3" w:uiPriority="51"/>
+    <w:lsdException w:name="List Table 7 Colorful Accent 3" w:uiPriority="52"/>
+    <w:lsdException w:name="List Table 1 Light Accent 4" w:uiPriority="46"/>
+    <w:lsdException w:name="List Table 2 Accent 4" w:uiPriority="47"/>
+    <w:lsdException w:name="List Table 3 Accent 4" w:uiPriority="48"/>
+    <w:lsdException w:name="List Table 4 Accent 4" w:uiPriority="49"/>
+    <w:lsdException w:name="List Table 5 Dark Accent 4" w:uiPriority="50"/>
+    <w:lsdException w:name="List Table 6 Colorful Accent 4" w:uiPriority="51"/>
+    <w:lsdException w:name="List Table 7 Colorful Accent 4" w:uiPriority="52"/>
+    <w:lsdException w:name="List Table 1 Light Accent 5" w:uiPriority="46"/>
+    <w:lsdException w:name="List Table 2 Accent 5" w:uiPriority="47"/>
+    <w:lsdException w:name="List Table 3 Accent 5" w:uiPriority="48"/>
+    <w:lsdException w:name="List Table 4 Accent 5" w:uiPriority="49"/>
+    <w:lsdException w:name="List Table 5 Dark Accent 5" w:uiPriority="50"/>
+    <w:lsdException w:name="List Table 6 Colorful Accent 5" w:uiPriority="51"/>
+    <w:lsdException w:name="List Table 7 Colorful Accent 5" w:uiPriority="52"/>
+    <w:lsdException w:name="List Table 1 Light Accent 6" w:uiPriority="46"/>
+    <w:lsdException w:name="List Table 2 Accent 6" w:uiPriority="47"/>
+    <w:lsdException w:name="List Table 3 Accent 6" w:uiPriority="48"/>
+    <w:lsdException w:name="List Table 4 Accent 6" w:uiPriority="49"/>
+    <w:lsdException w:name="List Table 5 Dark Accent 6" w:uiPriority="50"/>
+    <w:lsdException w:name="List Table 6 Colorful Accent 6" w:uiPriority="51"/>
+    <w:lsdException w:name="List Table 7 Colorful Accent 6" w:uiPriority="52"/>
+    <w:lsdException w:name="Mention" w:semiHidden="1" w:unhideWhenUsed="1"/>
+    <w:lsdException w:name="Smart Hyperlink" w:semiHidden="1" w:unhideWhenUsed="1"/>
+    <w:lsdException w:name="Hashtag" w:semiHidden="1" w:unhideWhenUsed="1"/>
+    <w:lsdException w:name="Unresolved Mention" w:semiHidden="1" w:unhideWhenUsed="1"/>
+    <w:lsdException w:name="Smart Link" w:semiHidden="1" w:unhideWhenUsed="1"/>
+    <w:lsdException w:name="Smart Link Error" w:semiHidden="1" w:unhideWhenUsed="1"/>
   </w:latentStyles>
   <w:style w:type="paragraph" w:default="1" w:styleId="Normal">
     <w:name w:val="Normal"/>
@@ -2158,7 +2375,6 @@
       <w:spacing w:after="0" w:line="240" w:lineRule="auto"/>
     </w:pPr>
     <w:tblPr>
-      <w:tblInd w:w="0" w:type="dxa"/>
       <w:tblBorders>
         <w:top w:val="single" w:sz="4" w:space="0" w:color="auto"/>
         <w:left w:val="single" w:sz="4" w:space="0" w:color="auto"/>
@@ -2167,381 +2383,6 @@
         <w:insideH w:val="single" w:sz="4" w:space="0" w:color="auto"/>
         <w:insideV w:val="single" w:sz="4" w:space="0" w:color="auto"/>
       </w:tblBorders>
-      <w:tblCellMar>
-        <w:top w:w="0" w:type="dxa"/>
-        <w:left w:w="108" w:type="dxa"/>
-        <w:bottom w:w="0" w:type="dxa"/>
-        <w:right w:w="108" w:type="dxa"/>
-      </w:tblCellMar>
-    </w:tblPr>
-  </w:style>
-  <w:style w:type="paragraph" w:styleId="Prrafodelista">
-    <w:name w:val="List Paragraph"/>
-    <w:basedOn w:val="Normal"/>
-    <w:uiPriority w:val="34"/>
-    <w:qFormat/>
-    <w:rsid w:val="00CD1BA3"/>
-    <w:pPr>
-      <w:ind w:left="720"/>
-      <w:contextualSpacing/>
-    </w:pPr>
-  </w:style>
-  <w:style w:type="paragraph" w:styleId="Encabezado">
-    <w:name w:val="header"/>
-    <w:basedOn w:val="Normal"/>
-    <w:link w:val="EncabezadoCar"/>
-    <w:uiPriority w:val="99"/>
-    <w:unhideWhenUsed/>
-    <w:rsid w:val="00BF5E56"/>
-    <w:pPr>
-      <w:tabs>
-        <w:tab w:val="center" w:pos="4252"/>
-        <w:tab w:val="right" w:pos="8504"/>
-      </w:tabs>
-      <w:spacing w:after="0" w:line="240" w:lineRule="auto"/>
-    </w:pPr>
-  </w:style>
-  <w:style w:type="character" w:customStyle="1" w:styleId="EncabezadoCar">
-    <w:name w:val="Encabezado Car"/>
-    <w:basedOn w:val="Fuentedeprrafopredeter"/>
-    <w:link w:val="Encabezado"/>
-    <w:uiPriority w:val="99"/>
-    <w:rsid w:val="00BF5E56"/>
-  </w:style>
-  <w:style w:type="paragraph" w:styleId="Piedepgina">
-    <w:name w:val="footer"/>
-    <w:basedOn w:val="Normal"/>
-    <w:link w:val="PiedepginaCar"/>
-    <w:uiPriority w:val="99"/>
-    <w:unhideWhenUsed/>
-    <w:rsid w:val="00BF5E56"/>
-    <w:pPr>
-      <w:tabs>
-        <w:tab w:val="center" w:pos="4252"/>
-        <w:tab w:val="right" w:pos="8504"/>
-      </w:tabs>
-      <w:spacing w:after="0" w:line="240" w:lineRule="auto"/>
-    </w:pPr>
-  </w:style>
-  <w:style w:type="character" w:customStyle="1" w:styleId="PiedepginaCar">
-    <w:name w:val="Pie de página Car"/>
-    <w:basedOn w:val="Fuentedeprrafopredeter"/>
-    <w:link w:val="Piedepgina"/>
-    <w:uiPriority w:val="99"/>
-    <w:rsid w:val="00BF5E56"/>
-  </w:style>
-  <w:style w:type="paragraph" w:styleId="Textodeglobo">
-    <w:name w:val="Balloon Text"/>
-    <w:basedOn w:val="Normal"/>
-    <w:link w:val="TextodegloboCar"/>
-    <w:uiPriority w:val="99"/>
-    <w:semiHidden/>
-    <w:unhideWhenUsed/>
-    <w:rsid w:val="00CC6EB3"/>
-    <w:pPr>
-      <w:spacing w:after="0" w:line="240" w:lineRule="auto"/>
-    </w:pPr>
-    <w:rPr>
-      <w:rFonts w:ascii="Tahoma" w:hAnsi="Tahoma" w:cs="Tahoma"/>
-      <w:sz w:val="16"/>
-      <w:szCs w:val="16"/>
-    </w:rPr>
-  </w:style>
-  <w:style w:type="character" w:customStyle="1" w:styleId="TextodegloboCar">
-    <w:name w:val="Texto de globo Car"/>
-    <w:basedOn w:val="Fuentedeprrafopredeter"/>
-    <w:link w:val="Textodeglobo"/>
-    <w:uiPriority w:val="99"/>
-    <w:semiHidden/>
-    <w:rsid w:val="00CC6EB3"/>
-    <w:rPr>
-      <w:rFonts w:ascii="Tahoma" w:hAnsi="Tahoma" w:cs="Tahoma"/>
-      <w:sz w:val="16"/>
-      <w:szCs w:val="16"/>
-    </w:rPr>
-  </w:style>
-</w:styles>
-</file>
-
-<file path=word/stylesWithEffects.xml><?xml version="1.0" encoding="utf-8"?>
-<w:styles xmlns:wpc="http://schemas.microsoft.com/office/word/2010/wordprocessingCanvas" xmlns:mc="http://schemas.openxmlformats.org/markup-compatibility/2006" xmlns:o="urn:schemas-microsoft-com:office:office" xmlns:r="http://schemas.openxmlformats.org/officeDocument/2006/relationships" xmlns:m="http://schemas.openxmlformats.org/officeDocument/2006/math" xmlns:v="urn:schemas-microsoft-com:vml" xmlns:wp14="http://schemas.microsoft.com/office/word/2010/wordprocessingDrawing" xmlns:wp="http://schemas.openxmlformats.org/drawingml/2006/wordprocessingDrawing" xmlns:w10="urn:schemas-microsoft-com:office:word" xmlns:w="http://schemas.openxmlformats.org/wordprocessingml/2006/main" xmlns:w14="http://schemas.microsoft.com/office/word/2010/wordml" xmlns:wpg="http://schemas.microsoft.com/office/word/2010/wordprocessingGroup" xmlns:wpi="http://schemas.microsoft.com/office/word/2010/wordprocessingInk" xmlns:wne="http://schemas.microsoft.com/office/word/2006/wordml" xmlns:wps="http://schemas.microsoft.com/office/word/2010/wordprocessingShape" mc:Ignorable="w14 wp14">
-  <w:docDefaults>
-    <w:rPrDefault>
-      <w:rPr>
-        <w:rFonts w:asciiTheme="minorHAnsi" w:eastAsiaTheme="minorHAnsi" w:hAnsiTheme="minorHAnsi" w:cstheme="minorBidi"/>
-        <w:sz w:val="22"/>
-        <w:szCs w:val="22"/>
-        <w:lang w:val="es-ES" w:eastAsia="en-US" w:bidi="ar-SA"/>
-      </w:rPr>
-    </w:rPrDefault>
-    <w:pPrDefault>
-      <w:pPr>
-        <w:spacing w:after="160" w:line="259" w:lineRule="auto"/>
-      </w:pPr>
-    </w:pPrDefault>
-  </w:docDefaults>
-  <w:latentStyles w:defLockedState="0" w:defUIPriority="99" w:defSemiHidden="1" w:defUnhideWhenUsed="1" w:defQFormat="0" w:count="267">
-    <w:lsdException w:name="Normal" w:semiHidden="0" w:uiPriority="0" w:unhideWhenUsed="0" w:qFormat="1"/>
-    <w:lsdException w:name="heading 1" w:semiHidden="0" w:uiPriority="9" w:unhideWhenUsed="0" w:qFormat="1"/>
-    <w:lsdException w:name="heading 2" w:uiPriority="9" w:qFormat="1"/>
-    <w:lsdException w:name="heading 3" w:uiPriority="9" w:qFormat="1"/>
-    <w:lsdException w:name="heading 4" w:uiPriority="9" w:qFormat="1"/>
-    <w:lsdException w:name="heading 5" w:uiPriority="9" w:qFormat="1"/>
-    <w:lsdException w:name="heading 6" w:uiPriority="9" w:qFormat="1"/>
-    <w:lsdException w:name="heading 7" w:uiPriority="9" w:qFormat="1"/>
-    <w:lsdException w:name="heading 8" w:uiPriority="9" w:qFormat="1"/>
-    <w:lsdException w:name="heading 9" w:uiPriority="9" w:qFormat="1"/>
-    <w:lsdException w:name="toc 1" w:uiPriority="39"/>
-    <w:lsdException w:name="toc 2" w:uiPriority="39"/>
-    <w:lsdException w:name="toc 3" w:uiPriority="39"/>
-    <w:lsdException w:name="toc 4" w:uiPriority="39"/>
-    <w:lsdException w:name="toc 5" w:uiPriority="39"/>
-    <w:lsdException w:name="toc 6" w:uiPriority="39"/>
-    <w:lsdException w:name="toc 7" w:uiPriority="39"/>
-    <w:lsdException w:name="toc 8" w:uiPriority="39"/>
-    <w:lsdException w:name="toc 9" w:uiPriority="39"/>
-    <w:lsdException w:name="caption" w:uiPriority="35" w:qFormat="1"/>
-    <w:lsdException w:name="Title" w:semiHidden="0" w:uiPriority="10" w:unhideWhenUsed="0" w:qFormat="1"/>
-    <w:lsdException w:name="Default Paragraph Font" w:uiPriority="1"/>
-    <w:lsdException w:name="Subtitle" w:semiHidden="0" w:uiPriority="11" w:unhideWhenUsed="0" w:qFormat="1"/>
-    <w:lsdException w:name="Strong" w:semiHidden="0" w:uiPriority="22" w:unhideWhenUsed="0" w:qFormat="1"/>
-    <w:lsdException w:name="Emphasis" w:semiHidden="0" w:uiPriority="20" w:unhideWhenUsed="0" w:qFormat="1"/>
-    <w:lsdException w:name="Table Grid" w:semiHidden="0" w:uiPriority="39" w:unhideWhenUsed="0"/>
-    <w:lsdException w:name="Placeholder Text" w:unhideWhenUsed="0"/>
-    <w:lsdException w:name="No Spacing" w:semiHidden="0" w:uiPriority="1" w:unhideWhenUsed="0" w:qFormat="1"/>
-    <w:lsdException w:name="Light Shading" w:semiHidden="0" w:uiPriority="60" w:unhideWhenUsed="0"/>
-    <w:lsdException w:name="Light List" w:semiHidden="0" w:uiPriority="61" w:unhideWhenUsed="0"/>
-    <w:lsdException w:name="Light Grid" w:semiHidden="0" w:uiPriority="62" w:unhideWhenUsed="0"/>
-    <w:lsdException w:name="Medium Shading 1" w:semiHidden="0" w:uiPriority="63" w:unhideWhenUsed="0"/>
-    <w:lsdException w:name="Medium Shading 2" w:semiHidden="0" w:uiPriority="64" w:unhideWhenUsed="0"/>
-    <w:lsdException w:name="Medium List 1" w:semiHidden="0" w:uiPriority="65" w:unhideWhenUsed="0"/>
-    <w:lsdException w:name="Medium List 2" w:semiHidden="0" w:uiPriority="66" w:unhideWhenUsed="0"/>
-    <w:lsdException w:name="Medium Grid 1" w:semiHidden="0" w:uiPriority="67" w:unhideWhenUsed="0"/>
-    <w:lsdException w:name="Medium Grid 2" w:semiHidden="0" w:uiPriority="68" w:unhideWhenUsed="0"/>
-    <w:lsdException w:name="Medium Grid 3" w:semiHidden="0" w:uiPriority="69" w:unhideWhenUsed="0"/>
-    <w:lsdException w:name="Dark List" w:semiHidden="0" w:uiPriority="70" w:unhideWhenUsed="0"/>
-    <w:lsdException w:name="Colorful Shading" w:semiHidden="0" w:uiPriority="71" w:unhideWhenUsed="0"/>
-    <w:lsdException w:name="Colorful List" w:semiHidden="0" w:uiPriority="72" w:unhideWhenUsed="0"/>
-    <w:lsdException w:name="Colorful Grid" w:semiHidden="0" w:uiPriority="73" w:unhideWhenUsed="0"/>
-    <w:lsdException w:name="Light Shading Accent 1" w:semiHidden="0" w:uiPriority="60" w:unhideWhenUsed="0"/>
-    <w:lsdException w:name="Light List Accent 1" w:semiHidden="0" w:uiPriority="61" w:unhideWhenUsed="0"/>
-    <w:lsdException w:name="Light Grid Accent 1" w:semiHidden="0" w:uiPriority="62" w:unhideWhenUsed="0"/>
-    <w:lsdException w:name="Medium Shading 1 Accent 1" w:semiHidden="0" w:uiPriority="63" w:unhideWhenUsed="0"/>
-    <w:lsdException w:name="Medium Shading 2 Accent 1" w:semiHidden="0" w:uiPriority="64" w:unhideWhenUsed="0"/>
-    <w:lsdException w:name="Medium List 1 Accent 1" w:semiHidden="0" w:uiPriority="65" w:unhideWhenUsed="0"/>
-    <w:lsdException w:name="Revision" w:unhideWhenUsed="0"/>
-    <w:lsdException w:name="List Paragraph" w:semiHidden="0" w:uiPriority="34" w:unhideWhenUsed="0" w:qFormat="1"/>
-    <w:lsdException w:name="Quote" w:semiHidden="0" w:uiPriority="29" w:unhideWhenUsed="0" w:qFormat="1"/>
-    <w:lsdException w:name="Intense Quote" w:semiHidden="0" w:uiPriority="30" w:unhideWhenUsed="0" w:qFormat="1"/>
-    <w:lsdException w:name="Medium List 2 Accent 1" w:semiHidden="0" w:uiPriority="66" w:unhideWhenUsed="0"/>
-    <w:lsdException w:name="Medium Grid 1 Accent 1" w:semiHidden="0" w:uiPriority="67" w:unhideWhenUsed="0"/>
-    <w:lsdException w:name="Medium Grid 2 Accent 1" w:semiHidden="0" w:uiPriority="68" w:unhideWhenUsed="0"/>
-    <w:lsdException w:name="Medium Grid 3 Accent 1" w:semiHidden="0" w:uiPriority="69" w:unhideWhenUsed="0"/>
-    <w:lsdException w:name="Dark List Accent 1" w:semiHidden="0" w:uiPriority="70" w:unhideWhenUsed="0"/>
-    <w:lsdException w:name="Colorful Shading Accent 1" w:semiHidden="0" w:uiPriority="71" w:unhideWhenUsed="0"/>
-    <w:lsdException w:name="Colorful List Accent 1" w:semiHidden="0" w:uiPriority="72" w:unhideWhenUsed="0"/>
-    <w:lsdException w:name="Colorful Grid Accent 1" w:semiHidden="0" w:uiPriority="73" w:unhideWhenUsed="0"/>
-    <w:lsdException w:name="Light Shading Accent 2" w:semiHidden="0" w:uiPriority="60" w:unhideWhenUsed="0"/>
-    <w:lsdException w:name="Light List Accent 2" w:semiHidden="0" w:uiPriority="61" w:unhideWhenUsed="0"/>
-    <w:lsdException w:name="Light Grid Accent 2" w:semiHidden="0" w:uiPriority="62" w:unhideWhenUsed="0"/>
-    <w:lsdException w:name="Medium Shading 1 Accent 2" w:semiHidden="0" w:uiPriority="63" w:unhideWhenUsed="0"/>
-    <w:lsdException w:name="Medium Shading 2 Accent 2" w:semiHidden="0" w:uiPriority="64" w:unhideWhenUsed="0"/>
-    <w:lsdException w:name="Medium List 1 Accent 2" w:semiHidden="0" w:uiPriority="65" w:unhideWhenUsed="0"/>
-    <w:lsdException w:name="Medium List 2 Accent 2" w:semiHidden="0" w:uiPriority="66" w:unhideWhenUsed="0"/>
-    <w:lsdException w:name="Medium Grid 1 Accent 2" w:semiHidden="0" w:uiPriority="67" w:unhideWhenUsed="0"/>
-    <w:lsdException w:name="Medium Grid 2 Accent 2" w:semiHidden="0" w:uiPriority="68" w:unhideWhenUsed="0"/>
-    <w:lsdException w:name="Medium Grid 3 Accent 2" w:semiHidden="0" w:uiPriority="69" w:unhideWhenUsed="0"/>
-    <w:lsdException w:name="Dark List Accent 2" w:semiHidden="0" w:uiPriority="70" w:unhideWhenUsed="0"/>
-    <w:lsdException w:name="Colorful Shading Accent 2" w:semiHidden="0" w:uiPriority="71" w:unhideWhenUsed="0"/>
-    <w:lsdException w:name="Colorful List Accent 2" w:semiHidden="0" w:uiPriority="72" w:unhideWhenUsed="0"/>
-    <w:lsdException w:name="Colorful Grid Accent 2" w:semiHidden="0" w:uiPriority="73" w:unhideWhenUsed="0"/>
-    <w:lsdException w:name="Light Shading Accent 3" w:semiHidden="0" w:uiPriority="60" w:unhideWhenUsed="0"/>
-    <w:lsdException w:name="Light List Accent 3" w:semiHidden="0" w:uiPriority="61" w:unhideWhenUsed="0"/>
-    <w:lsdException w:name="Light Grid Accent 3" w:semiHidden="0" w:uiPriority="62" w:unhideWhenUsed="0"/>
-    <w:lsdException w:name="Medium Shading 1 Accent 3" w:semiHidden="0" w:uiPriority="63" w:unhideWhenUsed="0"/>
-    <w:lsdException w:name="Medium Shading 2 Accent 3" w:semiHidden="0" w:uiPriority="64" w:unhideWhenUsed="0"/>
-    <w:lsdException w:name="Medium List 1 Accent 3" w:semiHidden="0" w:uiPriority="65" w:unhideWhenUsed="0"/>
-    <w:lsdException w:name="Medium List 2 Accent 3" w:semiHidden="0" w:uiPriority="66" w:unhideWhenUsed="0"/>
-    <w:lsdException w:name="Medium Grid 1 Accent 3" w:semiHidden="0" w:uiPriority="67" w:unhideWhenUsed="0"/>
-    <w:lsdException w:name="Medium Grid 2 Accent 3" w:semiHidden="0" w:uiPriority="68" w:unhideWhenUsed="0"/>
-    <w:lsdException w:name="Medium Grid 3 Accent 3" w:semiHidden="0" w:uiPriority="69" w:unhideWhenUsed="0"/>
-    <w:lsdException w:name="Dark List Accent 3" w:semiHidden="0" w:uiPriority="70" w:unhideWhenUsed="0"/>
-    <w:lsdException w:name="Colorful Shading Accent 3" w:semiHidden="0" w:uiPriority="71" w:unhideWhenUsed="0"/>
-    <w:lsdException w:name="Colorful List Accent 3" w:semiHidden="0" w:uiPriority="72" w:unhideWhenUsed="0"/>
-    <w:lsdException w:name="Colorful Grid Accent 3" w:semiHidden="0" w:uiPriority="73" w:unhideWhenUsed="0"/>
-    <w:lsdException w:name="Light Shading Accent 4" w:semiHidden="0" w:uiPriority="60" w:unhideWhenUsed="0"/>
-    <w:lsdException w:name="Light List Accent 4" w:semiHidden="0" w:uiPriority="61" w:unhideWhenUsed="0"/>
-    <w:lsdException w:name="Light Grid Accent 4" w:semiHidden="0" w:uiPriority="62" w:unhideWhenUsed="0"/>
-    <w:lsdException w:name="Medium Shading 1 Accent 4" w:semiHidden="0" w:uiPriority="63" w:unhideWhenUsed="0"/>
-    <w:lsdException w:name="Medium Shading 2 Accent 4" w:semiHidden="0" w:uiPriority="64" w:unhideWhenUsed="0"/>
-    <w:lsdException w:name="Medium List 1 Accent 4" w:semiHidden="0" w:uiPriority="65" w:unhideWhenUsed="0"/>
-    <w:lsdException w:name="Medium List 2 Accent 4" w:semiHidden="0" w:uiPriority="66" w:unhideWhenUsed="0"/>
-    <w:lsdException w:name="Medium Grid 1 Accent 4" w:semiHidden="0" w:uiPriority="67" w:unhideWhenUsed="0"/>
-    <w:lsdException w:name="Medium Grid 2 Accent 4" w:semiHidden="0" w:uiPriority="68" w:unhideWhenUsed="0"/>
-    <w:lsdException w:name="Medium Grid 3 Accent 4" w:semiHidden="0" w:uiPriority="69" w:unhideWhenUsed="0"/>
-    <w:lsdException w:name="Dark List Accent 4" w:semiHidden="0" w:uiPriority="70" w:unhideWhenUsed="0"/>
-    <w:lsdException w:name="Colorful Shading Accent 4" w:semiHidden="0" w:uiPriority="71" w:unhideWhenUsed="0"/>
-    <w:lsdException w:name="Colorful List Accent 4" w:semiHidden="0" w:uiPriority="72" w:unhideWhenUsed="0"/>
-    <w:lsdException w:name="Colorful Grid Accent 4" w:semiHidden="0" w:uiPriority="73" w:unhideWhenUsed="0"/>
-    <w:lsdException w:name="Light Shading Accent 5" w:semiHidden="0" w:uiPriority="60" w:unhideWhenUsed="0"/>
-    <w:lsdException w:name="Light List Accent 5" w:semiHidden="0" w:uiPriority="61" w:unhideWhenUsed="0"/>
-    <w:lsdException w:name="Light Grid Accent 5" w:semiHidden="0" w:uiPriority="62" w:unhideWhenUsed="0"/>
-    <w:lsdException w:name="Medium Shading 1 Accent 5" w:semiHidden="0" w:uiPriority="63" w:unhideWhenUsed="0"/>
-    <w:lsdException w:name="Medium Shading 2 Accent 5" w:semiHidden="0" w:uiPriority="64" w:unhideWhenUsed="0"/>
-    <w:lsdException w:name="Medium List 1 Accent 5" w:semiHidden="0" w:uiPriority="65" w:unhideWhenUsed="0"/>
-    <w:lsdException w:name="Medium List 2 Accent 5" w:semiHidden="0" w:uiPriority="66" w:unhideWhenUsed="0"/>
-    <w:lsdException w:name="Medium Grid 1 Accent 5" w:semiHidden="0" w:uiPriority="67" w:unhideWhenUsed="0"/>
-    <w:lsdException w:name="Medium Grid 2 Accent 5" w:semiHidden="0" w:uiPriority="68" w:unhideWhenUsed="0"/>
-    <w:lsdException w:name="Medium Grid 3 Accent 5" w:semiHidden="0" w:uiPriority="69" w:unhideWhenUsed="0"/>
-    <w:lsdException w:name="Dark List Accent 5" w:semiHidden="0" w:uiPriority="70" w:unhideWhenUsed="0"/>
-    <w:lsdException w:name="Colorful Shading Accent 5" w:semiHidden="0" w:uiPriority="71" w:unhideWhenUsed="0"/>
-    <w:lsdException w:name="Colorful List Accent 5" w:semiHidden="0" w:uiPriority="72" w:unhideWhenUsed="0"/>
-    <w:lsdException w:name="Colorful Grid Accent 5" w:semiHidden="0" w:uiPriority="73" w:unhideWhenUsed="0"/>
-    <w:lsdException w:name="Light Shading Accent 6" w:semiHidden="0" w:uiPriority="60" w:unhideWhenUsed="0"/>
-    <w:lsdException w:name="Light List Accent 6" w:semiHidden="0" w:uiPriority="61" w:unhideWhenUsed="0"/>
-    <w:lsdException w:name="Light Grid Accent 6" w:semiHidden="0" w:uiPriority="62" w:unhideWhenUsed="0"/>
-    <w:lsdException w:name="Medium Shading 1 Accent 6" w:semiHidden="0" w:uiPriority="63" w:unhideWhenUsed="0"/>
-    <w:lsdException w:name="Medium Shading 2 Accent 6" w:semiHidden="0" w:uiPriority="64" w:unhideWhenUsed="0"/>
-    <w:lsdException w:name="Medium List 1 Accent 6" w:semiHidden="0" w:uiPriority="65" w:unhideWhenUsed="0"/>
-    <w:lsdException w:name="Medium List 2 Accent 6" w:semiHidden="0" w:uiPriority="66" w:unhideWhenUsed="0"/>
-    <w:lsdException w:name="Medium Grid 1 Accent 6" w:semiHidden="0" w:uiPriority="67" w:unhideWhenUsed="0"/>
-    <w:lsdException w:name="Medium Grid 2 Accent 6" w:semiHidden="0" w:uiPriority="68" w:unhideWhenUsed="0"/>
-    <w:lsdException w:name="Medium Grid 3 Accent 6" w:semiHidden="0" w:uiPriority="69" w:unhideWhenUsed="0"/>
-    <w:lsdException w:name="Dark List Accent 6" w:semiHidden="0" w:uiPriority="70" w:unhideWhenUsed="0"/>
-    <w:lsdException w:name="Colorful Shading Accent 6" w:semiHidden="0" w:uiPriority="71" w:unhideWhenUsed="0"/>
-    <w:lsdException w:name="Colorful List Accent 6" w:semiHidden="0" w:uiPriority="72" w:unhideWhenUsed="0"/>
-    <w:lsdException w:name="Colorful Grid Accent 6" w:semiHidden="0" w:uiPriority="73" w:unhideWhenUsed="0"/>
-    <w:lsdException w:name="Subtle Emphasis" w:semiHidden="0" w:uiPriority="19" w:unhideWhenUsed="0" w:qFormat="1"/>
-    <w:lsdException w:name="Intense Emphasis" w:semiHidden="0" w:uiPriority="21" w:unhideWhenUsed="0" w:qFormat="1"/>
-    <w:lsdException w:name="Subtle Reference" w:semiHidden="0" w:uiPriority="31" w:unhideWhenUsed="0" w:qFormat="1"/>
-    <w:lsdException w:name="Intense Reference" w:semiHidden="0" w:uiPriority="32" w:unhideWhenUsed="0" w:qFormat="1"/>
-    <w:lsdException w:name="Book Title" w:semiHidden="0" w:uiPriority="33" w:unhideWhenUsed="0" w:qFormat="1"/>
-    <w:lsdException w:name="Bibliography" w:uiPriority="37"/>
-    <w:lsdException w:name="TOC Heading" w:uiPriority="39" w:qFormat="1"/>
-  </w:latentStyles>
-  <w:style w:type="paragraph" w:default="1" w:styleId="Normal">
-    <w:name w:val="Normal"/>
-    <w:qFormat/>
-  </w:style>
-  <w:style w:type="paragraph" w:styleId="Ttulo1">
-    <w:name w:val="heading 1"/>
-    <w:basedOn w:val="Normal"/>
-    <w:next w:val="Normal"/>
-    <w:link w:val="Ttulo1Car"/>
-    <w:uiPriority w:val="9"/>
-    <w:qFormat/>
-    <w:rsid w:val="00CD1BA3"/>
-    <w:pPr>
-      <w:keepNext/>
-      <w:keepLines/>
-      <w:spacing w:before="240" w:after="0"/>
-      <w:outlineLvl w:val="0"/>
-    </w:pPr>
-    <w:rPr>
-      <w:rFonts w:asciiTheme="majorHAnsi" w:eastAsiaTheme="majorEastAsia" w:hAnsiTheme="majorHAnsi" w:cstheme="majorBidi"/>
-      <w:color w:val="2E74B5" w:themeColor="accent1" w:themeShade="BF"/>
-      <w:sz w:val="32"/>
-      <w:szCs w:val="32"/>
-    </w:rPr>
-  </w:style>
-  <w:style w:type="character" w:default="1" w:styleId="Fuentedeprrafopredeter">
-    <w:name w:val="Default Paragraph Font"/>
-    <w:uiPriority w:val="1"/>
-    <w:semiHidden/>
-    <w:unhideWhenUsed/>
-  </w:style>
-  <w:style w:type="table" w:default="1" w:styleId="Tablanormal">
-    <w:name w:val="Normal Table"/>
-    <w:uiPriority w:val="99"/>
-    <w:semiHidden/>
-    <w:unhideWhenUsed/>
-    <w:tblPr>
-      <w:tblInd w:w="0" w:type="dxa"/>
-      <w:tblCellMar>
-        <w:top w:w="0" w:type="dxa"/>
-        <w:left w:w="108" w:type="dxa"/>
-        <w:bottom w:w="0" w:type="dxa"/>
-        <w:right w:w="108" w:type="dxa"/>
-      </w:tblCellMar>
-    </w:tblPr>
-  </w:style>
-  <w:style w:type="numbering" w:default="1" w:styleId="Sinlista">
-    <w:name w:val="No List"/>
-    <w:uiPriority w:val="99"/>
-    <w:semiHidden/>
-    <w:unhideWhenUsed/>
-  </w:style>
-  <w:style w:type="paragraph" w:styleId="Ttulo">
-    <w:name w:val="Title"/>
-    <w:basedOn w:val="Normal"/>
-    <w:next w:val="Normal"/>
-    <w:link w:val="TtuloCar"/>
-    <w:uiPriority w:val="10"/>
-    <w:qFormat/>
-    <w:rsid w:val="00CD1BA3"/>
-    <w:pPr>
-      <w:spacing w:after="0" w:line="240" w:lineRule="auto"/>
-      <w:contextualSpacing/>
-    </w:pPr>
-    <w:rPr>
-      <w:rFonts w:asciiTheme="majorHAnsi" w:eastAsiaTheme="majorEastAsia" w:hAnsiTheme="majorHAnsi" w:cstheme="majorBidi"/>
-      <w:spacing w:val="-10"/>
-      <w:kern w:val="28"/>
-      <w:sz w:val="56"/>
-      <w:szCs w:val="56"/>
-    </w:rPr>
-  </w:style>
-  <w:style w:type="character" w:customStyle="1" w:styleId="TtuloCar">
-    <w:name w:val="Título Car"/>
-    <w:basedOn w:val="Fuentedeprrafopredeter"/>
-    <w:link w:val="Ttulo"/>
-    <w:uiPriority w:val="10"/>
-    <w:rsid w:val="00CD1BA3"/>
-    <w:rPr>
-      <w:rFonts w:asciiTheme="majorHAnsi" w:eastAsiaTheme="majorEastAsia" w:hAnsiTheme="majorHAnsi" w:cstheme="majorBidi"/>
-      <w:spacing w:val="-10"/>
-      <w:kern w:val="28"/>
-      <w:sz w:val="56"/>
-      <w:szCs w:val="56"/>
-    </w:rPr>
-  </w:style>
-  <w:style w:type="character" w:customStyle="1" w:styleId="Ttulo1Car">
-    <w:name w:val="Título 1 Car"/>
-    <w:basedOn w:val="Fuentedeprrafopredeter"/>
-    <w:link w:val="Ttulo1"/>
-    <w:uiPriority w:val="9"/>
-    <w:rsid w:val="00CD1BA3"/>
-    <w:rPr>
-      <w:rFonts w:asciiTheme="majorHAnsi" w:eastAsiaTheme="majorEastAsia" w:hAnsiTheme="majorHAnsi" w:cstheme="majorBidi"/>
-      <w:color w:val="2E74B5" w:themeColor="accent1" w:themeShade="BF"/>
-      <w:sz w:val="32"/>
-      <w:szCs w:val="32"/>
-    </w:rPr>
-  </w:style>
-  <w:style w:type="table" w:styleId="Tablaconcuadrcula">
-    <w:name w:val="Table Grid"/>
-    <w:basedOn w:val="Tablanormal"/>
-    <w:uiPriority w:val="39"/>
-    <w:rsid w:val="00CD1BA3"/>
-    <w:pPr>
-      <w:spacing w:after="0" w:line="240" w:lineRule="auto"/>
-    </w:pPr>
-    <w:tblPr>
-      <w:tblInd w:w="0" w:type="dxa"/>
-      <w:tblBorders>
-        <w:top w:val="single" w:sz="4" w:space="0" w:color="auto"/>
-        <w:left w:val="single" w:sz="4" w:space="0" w:color="auto"/>
-        <w:bottom w:val="single" w:sz="4" w:space="0" w:color="auto"/>
-        <w:right w:val="single" w:sz="4" w:space="0" w:color="auto"/>
-        <w:insideH w:val="single" w:sz="4" w:space="0" w:color="auto"/>
-        <w:insideV w:val="single" w:sz="4" w:space="0" w:color="auto"/>
-      </w:tblBorders>
-      <w:tblCellMar>
-        <w:top w:w="0" w:type="dxa"/>
-        <w:left w:w="108" w:type="dxa"/>
-        <w:bottom w:w="0" w:type="dxa"/>
-        <w:right w:w="108" w:type="dxa"/>
-      </w:tblCellMar>
     </w:tblPr>
   </w:style>
   <w:style w:type="paragraph" w:styleId="Prrafodelista">
@@ -2887,7 +2728,7 @@
   <a:extraClrSchemeLst/>
   <a:extLst>
     <a:ext uri="{05A4C25C-085E-4340-85A3-A5531E510DB2}">
-      <thm15:themeFamily xmlns:thm15="http://schemas.microsoft.com/office/thememl/2012/main" xmlns="" name="Office Theme" id="{62F939B6-93AF-4DB8-9C6B-D6C7DFDC589F}" vid="{4A3C46E8-61CC-4603-A589-7422A47A8E4A}"/>
+      <thm15:themeFamily xmlns:thm15="http://schemas.microsoft.com/office/thememl/2012/main" name="Office Theme" id="{62F939B6-93AF-4DB8-9C6B-D6C7DFDC589F}" vid="{4A3C46E8-61CC-4603-A589-7422A47A8E4A}"/>
     </a:ext>
   </a:extLst>
 </a:theme>

</xml_diff>